<commit_message>
finished testing Xiangqi rules
</commit_message>
<xml_diff>
--- a/Project 5 Testing Document.docx
+++ b/Project 5 Testing Document.docx
@@ -242,7 +242,6 @@
         </w:rPr>
         <w:t xml:space="preserve">Also, the testing uses the </w:t>
       </w:r>
-      <w:proofErr w:type="spellStart"/>
       <w:r>
         <w:rPr>
           <w:rFonts w:ascii="Consolas" w:hAnsi="Consolas" w:cs="Times New Roman"/>
@@ -251,7 +250,6 @@
         </w:rPr>
         <w:t>TestChessBoard</w:t>
       </w:r>
-      <w:proofErr w:type="spellEnd"/>
       <w:r>
         <w:rPr>
           <w:rFonts w:cs="Times New Roman"/>
@@ -360,7 +358,6 @@
         </w:rPr>
         <w:t xml:space="preserve"> I will also not be testing </w:t>
       </w:r>
-      <w:proofErr w:type="spellStart"/>
       <w:r>
         <w:rPr>
           <w:rFonts w:ascii="Consolas" w:hAnsi="Consolas" w:cs="Times New Roman"/>
@@ -369,7 +366,6 @@
         </w:rPr>
         <w:t>SwingChessBoard</w:t>
       </w:r>
-      <w:proofErr w:type="spellEnd"/>
       <w:r>
         <w:rPr>
           <w:rFonts w:cs="Times New Roman"/>
@@ -378,7 +374,6 @@
         </w:rPr>
         <w:t xml:space="preserve">, </w:t>
       </w:r>
-      <w:proofErr w:type="spellStart"/>
       <w:r>
         <w:rPr>
           <w:rFonts w:ascii="Consolas" w:hAnsi="Consolas" w:cs="Times New Roman"/>
@@ -387,7 +382,6 @@
         </w:rPr>
         <w:t>JavaFXChessBoardDisplay</w:t>
       </w:r>
-      <w:proofErr w:type="spellEnd"/>
       <w:r>
         <w:rPr>
           <w:rFonts w:cs="Times New Roman"/>
@@ -396,7 +390,6 @@
         </w:rPr>
         <w:t xml:space="preserve">, </w:t>
       </w:r>
-      <w:proofErr w:type="spellStart"/>
       <w:r>
         <w:rPr>
           <w:rFonts w:ascii="Consolas" w:hAnsi="Consolas" w:cs="Times New Roman"/>
@@ -405,7 +398,6 @@
         </w:rPr>
         <w:t>RookPiece</w:t>
       </w:r>
-      <w:proofErr w:type="spellEnd"/>
       <w:r>
         <w:rPr>
           <w:rFonts w:cs="Times New Roman"/>
@@ -422,7 +414,6 @@
         </w:rPr>
         <w:t xml:space="preserve">and </w:t>
       </w:r>
-      <w:proofErr w:type="spellStart"/>
       <w:r>
         <w:rPr>
           <w:rFonts w:ascii="Consolas" w:hAnsi="Consolas" w:cs="Times New Roman"/>
@@ -431,7 +422,6 @@
         </w:rPr>
         <w:t>SwingChessBoardDisplay</w:t>
       </w:r>
-      <w:proofErr w:type="spellEnd"/>
       <w:r>
         <w:rPr>
           <w:rFonts w:cs="Times New Roman"/>
@@ -440,7 +430,6 @@
         </w:rPr>
         <w:t xml:space="preserve">, as these were either covered in Project 3 or are interfaces that will be tested in another way (for </w:t>
       </w:r>
-      <w:proofErr w:type="spellStart"/>
       <w:r>
         <w:rPr>
           <w:rFonts w:ascii="Consolas" w:hAnsi="Consolas" w:cs="Times New Roman"/>
@@ -449,7 +438,6 @@
         </w:rPr>
         <w:t>JavaFXChessBoardDisplay</w:t>
       </w:r>
-      <w:proofErr w:type="spellEnd"/>
       <w:r>
         <w:rPr>
           <w:rFonts w:cs="Times New Roman"/>
@@ -521,7 +509,6 @@
           <w:szCs w:val="40"/>
         </w:rPr>
       </w:pPr>
-      <w:proofErr w:type="spellStart"/>
       <w:r>
         <w:rPr>
           <w:rFonts w:ascii="Consolas" w:hAnsi="Consolas" w:cs="Consolas"/>
@@ -530,7 +517,6 @@
         </w:rPr>
         <w:t>XiangqiKingPiece</w:t>
       </w:r>
-      <w:proofErr w:type="spellEnd"/>
       <w:r>
         <w:rPr>
           <w:sz w:val="40"/>
@@ -538,7 +524,6 @@
         </w:rPr>
         <w:t xml:space="preserve">, </w:t>
       </w:r>
-      <w:proofErr w:type="spellStart"/>
       <w:r>
         <w:rPr>
           <w:rFonts w:ascii="Consolas" w:hAnsi="Consolas" w:cs="Consolas"/>
@@ -547,7 +532,6 @@
         </w:rPr>
         <w:t>CanPalaceMove</w:t>
       </w:r>
-      <w:proofErr w:type="spellEnd"/>
       <w:r>
         <w:rPr>
           <w:sz w:val="40"/>
@@ -555,7 +539,6 @@
         </w:rPr>
         <w:t xml:space="preserve">, </w:t>
       </w:r>
-      <w:proofErr w:type="spellStart"/>
       <w:r>
         <w:rPr>
           <w:rFonts w:ascii="Consolas" w:hAnsi="Consolas" w:cs="Consolas"/>
@@ -564,7 +547,6 @@
         </w:rPr>
         <w:t>CanFaceKingMove</w:t>
       </w:r>
-      <w:proofErr w:type="spellEnd"/>
       <w:r>
         <w:rPr>
           <w:sz w:val="40"/>
@@ -579,7 +561,6 @@
         </w:rPr>
         <w:t xml:space="preserve">and </w:t>
       </w:r>
-      <w:proofErr w:type="spellStart"/>
       <w:r>
         <w:rPr>
           <w:rFonts w:ascii="Consolas" w:hAnsi="Consolas" w:cs="Consolas"/>
@@ -588,7 +569,6 @@
         </w:rPr>
         <w:t>CanSingleStraightMove</w:t>
       </w:r>
-      <w:proofErr w:type="spellEnd"/>
     </w:p>
     <w:p>
       <w:pPr>
@@ -615,28 +595,24 @@
       <w:r>
         <w:t xml:space="preserve"> in the </w:t>
       </w:r>
-      <w:proofErr w:type="spellStart"/>
       <w:r>
         <w:rPr>
           <w:rFonts w:ascii="Consolas" w:hAnsi="Consolas"/>
         </w:rPr>
         <w:t>XiangqiKingPiece</w:t>
       </w:r>
-      <w:proofErr w:type="spellEnd"/>
       <w:r>
         <w:t xml:space="preserve"> class as well as its implemented interfaces. I will </w:t>
       </w:r>
       <w:r>
         <w:t xml:space="preserve">first check instantiation of a </w:t>
       </w:r>
-      <w:proofErr w:type="spellStart"/>
       <w:r>
         <w:rPr>
           <w:rFonts w:ascii="Consolas" w:hAnsi="Consolas"/>
         </w:rPr>
         <w:t>XiangqiKingPiece</w:t>
       </w:r>
-      <w:proofErr w:type="spellEnd"/>
       <w:r>
         <w:t>, and then check its move methods</w:t>
       </w:r>
@@ -656,19 +632,15 @@
       <w:pPr>
         <w:pStyle w:val="MethodHeader"/>
       </w:pPr>
-      <w:proofErr w:type="spellStart"/>
       <w:r>
         <w:t>XiangqiKingPiece</w:t>
       </w:r>
-      <w:proofErr w:type="spellEnd"/>
       <w:r>
         <w:t>::</w:t>
       </w:r>
-      <w:proofErr w:type="spellStart"/>
       <w:r>
         <w:t>XiangqiKingPiece</w:t>
       </w:r>
-      <w:proofErr w:type="spellEnd"/>
       <w:r>
         <w:t>()</w:t>
       </w:r>
@@ -749,7 +721,6 @@
         </w:rPr>
         <w:t xml:space="preserve">The test is grouped under </w:t>
       </w:r>
-      <w:proofErr w:type="spellStart"/>
       <w:r>
         <w:rPr>
           <w:rFonts w:ascii="Consolas" w:hAnsi="Consolas" w:cs="Consolas"/>
@@ -757,7 +728,6 @@
         </w:rPr>
         <w:t>testXiangqiKingPiece</w:t>
       </w:r>
-      <w:proofErr w:type="spellEnd"/>
       <w:r>
         <w:rPr>
           <w:rFonts w:ascii="Consolas" w:hAnsi="Consolas" w:cs="Consolas"/>
@@ -828,19 +798,12 @@
       <w:pPr>
         <w:pStyle w:val="MethodHeader"/>
       </w:pPr>
-      <w:proofErr w:type="spellStart"/>
-      <w:r>
-        <w:t>CanSingleStraightMove</w:t>
-      </w:r>
-      <w:proofErr w:type="spellEnd"/>
-      <w:r>
-        <w:t>::</w:t>
-      </w:r>
-      <w:proofErr w:type="spellStart"/>
+      <w:r>
+        <w:t>CanSingleStraightMove::</w:t>
+      </w:r>
       <w:r>
         <w:t>isValidSingleStraightMove</w:t>
       </w:r>
-      <w:proofErr w:type="spellEnd"/>
       <w:r>
         <w:t>()</w:t>
       </w:r>
@@ -1031,7 +994,6 @@
         </w:rPr>
         <w:t xml:space="preserve">The test is grouped under </w:t>
       </w:r>
-      <w:proofErr w:type="spellStart"/>
       <w:r>
         <w:rPr>
           <w:rFonts w:ascii="Consolas" w:hAnsi="Consolas" w:cs="Consolas"/>
@@ -1039,7 +1001,6 @@
         </w:rPr>
         <w:t>testSingleStraightMove</w:t>
       </w:r>
-      <w:proofErr w:type="spellEnd"/>
       <w:r>
         <w:rPr>
           <w:rFonts w:ascii="Consolas" w:hAnsi="Consolas" w:cs="Consolas"/>
@@ -1124,19 +1085,15 @@
       <w:pPr>
         <w:pStyle w:val="MethodHeader"/>
       </w:pPr>
-      <w:proofErr w:type="spellStart"/>
       <w:r>
         <w:t>CanPalaceMove</w:t>
       </w:r>
-      <w:proofErr w:type="spellEnd"/>
       <w:r>
         <w:t>::</w:t>
       </w:r>
-      <w:proofErr w:type="spellStart"/>
       <w:r>
         <w:t>isValidPalaceMove</w:t>
       </w:r>
-      <w:proofErr w:type="spellEnd"/>
       <w:r>
         <w:t>()</w:t>
       </w:r>
@@ -1449,7 +1406,6 @@
         </w:rPr>
         <w:t xml:space="preserve">The test is grouped under </w:t>
       </w:r>
-      <w:proofErr w:type="spellStart"/>
       <w:r>
         <w:rPr>
           <w:rFonts w:ascii="Consolas" w:hAnsi="Consolas" w:cs="Consolas"/>
@@ -1457,7 +1413,6 @@
         </w:rPr>
         <w:t>testPalaceMove</w:t>
       </w:r>
-      <w:proofErr w:type="spellEnd"/>
       <w:r>
         <w:rPr>
           <w:rFonts w:ascii="Consolas" w:hAnsi="Consolas" w:cs="Consolas"/>
@@ -1534,19 +1489,12 @@
       <w:pPr>
         <w:pStyle w:val="MethodHeader"/>
       </w:pPr>
-      <w:proofErr w:type="spellStart"/>
-      <w:r>
-        <w:t>CanFaceKingMove</w:t>
-      </w:r>
-      <w:proofErr w:type="spellEnd"/>
-      <w:r>
-        <w:t>::</w:t>
-      </w:r>
-      <w:proofErr w:type="spellStart"/>
+      <w:r>
+        <w:t>CanFaceKingMove::</w:t>
+      </w:r>
       <w:r>
         <w:t>isValidFaceKingMove</w:t>
       </w:r>
-      <w:proofErr w:type="spellEnd"/>
       <w:r>
         <w:t>()</w:t>
       </w:r>
@@ -1865,7 +1813,6 @@
         </w:rPr>
         <w:t xml:space="preserve">The test is grouped under </w:t>
       </w:r>
-      <w:proofErr w:type="spellStart"/>
       <w:r>
         <w:rPr>
           <w:rFonts w:ascii="Consolas" w:hAnsi="Consolas" w:cs="Consolas"/>
@@ -1873,7 +1820,6 @@
         </w:rPr>
         <w:t>testFaceKingMove</w:t>
       </w:r>
-      <w:proofErr w:type="spellEnd"/>
       <w:r>
         <w:rPr>
           <w:rFonts w:ascii="Consolas" w:hAnsi="Consolas" w:cs="Consolas"/>
@@ -1950,19 +1896,12 @@
       <w:pPr>
         <w:pStyle w:val="MethodHeader"/>
       </w:pPr>
-      <w:proofErr w:type="spellStart"/>
-      <w:r>
-        <w:t>XiangqiKingPiece</w:t>
-      </w:r>
-      <w:proofErr w:type="spellEnd"/>
-      <w:r>
-        <w:t>::</w:t>
-      </w:r>
-      <w:proofErr w:type="spellStart"/>
+      <w:r>
+        <w:t>XiangqiKingPiece::</w:t>
+      </w:r>
       <w:r>
         <w:t>getOpposingKings</w:t>
       </w:r>
-      <w:proofErr w:type="spellEnd"/>
       <w:r>
         <w:t>()</w:t>
       </w:r>
@@ -2070,7 +2009,6 @@
         </w:rPr>
         <w:t xml:space="preserve">The test is grouped under </w:t>
       </w:r>
-      <w:proofErr w:type="spellStart"/>
       <w:r>
         <w:rPr>
           <w:rFonts w:ascii="Consolas" w:hAnsi="Consolas" w:cs="Consolas"/>
@@ -2078,7 +2016,6 @@
         </w:rPr>
         <w:t>testOpposingKings</w:t>
       </w:r>
-      <w:proofErr w:type="spellEnd"/>
       <w:r>
         <w:rPr>
           <w:rFonts w:ascii="Consolas" w:hAnsi="Consolas" w:cs="Consolas"/>
@@ -2162,7 +2099,6 @@
           <w:szCs w:val="40"/>
         </w:rPr>
       </w:pPr>
-      <w:proofErr w:type="spellStart"/>
       <w:r>
         <w:rPr>
           <w:rFonts w:ascii="Consolas" w:hAnsi="Consolas" w:cs="Consolas"/>
@@ -2171,7 +2107,6 @@
         </w:rPr>
         <w:t>GuardPiece</w:t>
       </w:r>
-      <w:proofErr w:type="spellEnd"/>
       <w:r>
         <w:rPr>
           <w:sz w:val="40"/>
@@ -2186,7 +2121,6 @@
         </w:rPr>
         <w:t xml:space="preserve">and </w:t>
       </w:r>
-      <w:proofErr w:type="spellStart"/>
       <w:r>
         <w:rPr>
           <w:rFonts w:ascii="Consolas" w:hAnsi="Consolas" w:cs="Consolas"/>
@@ -2211,7 +2145,6 @@
         </w:rPr>
         <w:t>Move</w:t>
       </w:r>
-      <w:proofErr w:type="spellEnd"/>
     </w:p>
     <w:p>
       <w:pPr>
@@ -2235,7 +2168,6 @@
       <w:r>
         <w:t xml:space="preserve">This will cover all methods in the </w:t>
       </w:r>
-      <w:proofErr w:type="spellStart"/>
       <w:r>
         <w:rPr>
           <w:rFonts w:ascii="Consolas" w:hAnsi="Consolas"/>
@@ -2248,11 +2180,9 @@
         </w:rPr>
         <w:t>iece</w:t>
       </w:r>
-      <w:proofErr w:type="spellEnd"/>
       <w:r>
         <w:t xml:space="preserve"> class as well as its implemented interfaces. I will first check instantiation of a </w:t>
       </w:r>
-      <w:proofErr w:type="spellStart"/>
       <w:r>
         <w:rPr>
           <w:rFonts w:ascii="Consolas" w:hAnsi="Consolas"/>
@@ -2265,7 +2195,6 @@
         </w:rPr>
         <w:t>iece</w:t>
       </w:r>
-      <w:proofErr w:type="spellEnd"/>
       <w:r>
         <w:t xml:space="preserve">, and then check its move methods. </w:t>
       </w:r>
@@ -2282,15 +2211,12 @@
       <w:pPr>
         <w:pStyle w:val="MethodHeader"/>
       </w:pPr>
-      <w:proofErr w:type="spellStart"/>
       <w:r>
         <w:t>GuardPiece</w:t>
       </w:r>
-      <w:proofErr w:type="spellEnd"/>
       <w:r>
         <w:t>::</w:t>
       </w:r>
-      <w:proofErr w:type="spellStart"/>
       <w:r>
         <w:t>Guard</w:t>
       </w:r>
@@ -2300,7 +2226,6 @@
       <w:r>
         <w:t>iece</w:t>
       </w:r>
-      <w:proofErr w:type="spellEnd"/>
       <w:r>
         <w:t>()</w:t>
       </w:r>
@@ -2380,7 +2305,6 @@
         </w:rPr>
         <w:t xml:space="preserve">The test is grouped under </w:t>
       </w:r>
-      <w:proofErr w:type="spellStart"/>
       <w:r>
         <w:rPr>
           <w:rFonts w:ascii="Consolas" w:hAnsi="Consolas" w:cs="Consolas"/>
@@ -2388,7 +2312,6 @@
         </w:rPr>
         <w:t>testGuardPiece</w:t>
       </w:r>
-      <w:proofErr w:type="spellEnd"/>
       <w:r>
         <w:rPr>
           <w:rFonts w:ascii="Consolas" w:hAnsi="Consolas" w:cs="Consolas"/>
@@ -2458,7 +2381,6 @@
       <w:pPr>
         <w:pStyle w:val="MethodHeader"/>
       </w:pPr>
-      <w:proofErr w:type="spellStart"/>
       <w:r>
         <w:t>CanSingle</w:t>
       </w:r>
@@ -2466,25 +2388,13 @@
         <w:t>Diagonal</w:t>
       </w:r>
       <w:r>
-        <w:t>Move</w:t>
-      </w:r>
-      <w:proofErr w:type="spellEnd"/>
-      <w:r>
-        <w:t>::</w:t>
-      </w:r>
-      <w:proofErr w:type="spellStart"/>
-      <w:r>
-        <w:t>isValidSingle</w:t>
+        <w:t>Move::isValidSingle</w:t>
       </w:r>
       <w:r>
         <w:t>Diagonal</w:t>
       </w:r>
       <w:r>
-        <w:t>Move</w:t>
-      </w:r>
-      <w:proofErr w:type="spellEnd"/>
-      <w:r>
-        <w:t>()</w:t>
+        <w:t>Move()</w:t>
       </w:r>
     </w:p>
     <w:p>
@@ -2638,7 +2548,6 @@
         </w:rPr>
         <w:t xml:space="preserve">The test is grouped under </w:t>
       </w:r>
-      <w:proofErr w:type="spellStart"/>
       <w:r>
         <w:rPr>
           <w:rFonts w:ascii="Consolas" w:hAnsi="Consolas" w:cs="Consolas"/>
@@ -2646,7 +2555,6 @@
         </w:rPr>
         <w:t>testSingleDiagonalMove</w:t>
       </w:r>
-      <w:proofErr w:type="spellEnd"/>
       <w:r>
         <w:rPr>
           <w:rFonts w:ascii="Consolas" w:hAnsi="Consolas" w:cs="Consolas"/>
@@ -2729,7 +2637,6 @@
           <w:szCs w:val="40"/>
         </w:rPr>
       </w:pPr>
-      <w:proofErr w:type="spellStart"/>
       <w:r>
         <w:rPr>
           <w:rFonts w:ascii="Consolas" w:hAnsi="Consolas" w:cs="Consolas"/>
@@ -2738,7 +2645,6 @@
         </w:rPr>
         <w:t>ElephantPiece</w:t>
       </w:r>
-      <w:proofErr w:type="spellEnd"/>
       <w:r>
         <w:rPr>
           <w:sz w:val="40"/>
@@ -2746,7 +2652,6 @@
         </w:rPr>
         <w:t xml:space="preserve"> and </w:t>
       </w:r>
-      <w:proofErr w:type="spellStart"/>
       <w:r>
         <w:rPr>
           <w:rFonts w:ascii="Consolas" w:hAnsi="Consolas" w:cs="Consolas"/>
@@ -2755,7 +2660,6 @@
         </w:rPr>
         <w:t>CanElephantMove</w:t>
       </w:r>
-      <w:proofErr w:type="spellEnd"/>
     </w:p>
     <w:p>
       <w:pPr>
@@ -2779,28 +2683,24 @@
       <w:r>
         <w:t xml:space="preserve">This will cover all methods in the </w:t>
       </w:r>
-      <w:proofErr w:type="spellStart"/>
       <w:r>
         <w:rPr>
           <w:rFonts w:ascii="Consolas" w:hAnsi="Consolas"/>
         </w:rPr>
         <w:t>ElephantPiece</w:t>
       </w:r>
-      <w:proofErr w:type="spellEnd"/>
       <w:r>
         <w:t xml:space="preserve"> </w:t>
       </w:r>
       <w:r>
         <w:t xml:space="preserve">class as well as its implemented interfaces. I will first check instantiation of a </w:t>
       </w:r>
-      <w:proofErr w:type="spellStart"/>
       <w:r>
         <w:rPr>
           <w:rFonts w:ascii="Consolas" w:hAnsi="Consolas"/>
         </w:rPr>
         <w:t>ElephantPiece</w:t>
       </w:r>
-      <w:proofErr w:type="spellEnd"/>
       <w:r>
         <w:t xml:space="preserve">, and then check its move methods. </w:t>
       </w:r>
@@ -2818,19 +2718,15 @@
       <w:pPr>
         <w:pStyle w:val="MethodHeader"/>
       </w:pPr>
-      <w:proofErr w:type="spellStart"/>
       <w:r>
         <w:t>ElephantPiece</w:t>
       </w:r>
-      <w:proofErr w:type="spellEnd"/>
       <w:r>
         <w:t>::</w:t>
       </w:r>
-      <w:proofErr w:type="spellStart"/>
       <w:r>
         <w:t>ElephantPiece</w:t>
       </w:r>
-      <w:proofErr w:type="spellEnd"/>
       <w:r>
         <w:t>()</w:t>
       </w:r>
@@ -2910,7 +2806,6 @@
         </w:rPr>
         <w:t xml:space="preserve">The test is grouped under </w:t>
       </w:r>
-      <w:proofErr w:type="spellStart"/>
       <w:r>
         <w:rPr>
           <w:rFonts w:ascii="Consolas" w:hAnsi="Consolas" w:cs="Consolas"/>
@@ -2918,7 +2813,6 @@
         </w:rPr>
         <w:t>testElephantPiece</w:t>
       </w:r>
-      <w:proofErr w:type="spellEnd"/>
       <w:r>
         <w:rPr>
           <w:rFonts w:ascii="Consolas" w:hAnsi="Consolas" w:cs="Consolas"/>
@@ -2988,19 +2882,15 @@
       <w:pPr>
         <w:pStyle w:val="MethodHeader"/>
       </w:pPr>
-      <w:proofErr w:type="spellStart"/>
       <w:r>
         <w:t>CanElephantMove</w:t>
       </w:r>
-      <w:proofErr w:type="spellEnd"/>
       <w:r>
         <w:t>::</w:t>
       </w:r>
-      <w:proofErr w:type="spellStart"/>
       <w:r>
         <w:t>isValidElephantMove</w:t>
       </w:r>
-      <w:proofErr w:type="spellEnd"/>
       <w:r>
         <w:t>()</w:t>
       </w:r>
@@ -3265,7 +3155,6 @@
         </w:rPr>
         <w:t xml:space="preserve">The test is grouped under </w:t>
       </w:r>
-      <w:proofErr w:type="spellStart"/>
       <w:r>
         <w:rPr>
           <w:rFonts w:ascii="Consolas" w:hAnsi="Consolas" w:cs="Consolas"/>
@@ -3273,7 +3162,6 @@
         </w:rPr>
         <w:t>testElephantMove</w:t>
       </w:r>
-      <w:proofErr w:type="spellEnd"/>
       <w:r>
         <w:rPr>
           <w:rFonts w:ascii="Consolas" w:hAnsi="Consolas" w:cs="Consolas"/>
@@ -3349,7 +3237,6 @@
           <w:szCs w:val="40"/>
         </w:rPr>
       </w:pPr>
-      <w:proofErr w:type="spellStart"/>
       <w:r>
         <w:rPr>
           <w:rFonts w:ascii="Consolas" w:hAnsi="Consolas" w:cs="Consolas"/>
@@ -3358,7 +3245,6 @@
         </w:rPr>
         <w:t>SoldierPiece</w:t>
       </w:r>
-      <w:proofErr w:type="spellEnd"/>
       <w:r>
         <w:rPr>
           <w:sz w:val="40"/>
@@ -3366,7 +3252,6 @@
         </w:rPr>
         <w:t xml:space="preserve"> and </w:t>
       </w:r>
-      <w:proofErr w:type="spellStart"/>
       <w:r>
         <w:rPr>
           <w:rFonts w:ascii="Consolas" w:hAnsi="Consolas" w:cs="Consolas"/>
@@ -3375,7 +3260,6 @@
         </w:rPr>
         <w:t>CanSoldierMove</w:t>
       </w:r>
-      <w:proofErr w:type="spellEnd"/>
     </w:p>
     <w:p>
       <w:pPr>
@@ -3399,25 +3283,21 @@
       <w:r>
         <w:t xml:space="preserve">This will cover all methods in the </w:t>
       </w:r>
-      <w:proofErr w:type="spellStart"/>
       <w:r>
         <w:rPr>
           <w:rFonts w:ascii="Consolas" w:hAnsi="Consolas"/>
         </w:rPr>
         <w:t>SoldierPiece</w:t>
       </w:r>
-      <w:proofErr w:type="spellEnd"/>
       <w:r>
         <w:t xml:space="preserve"> class as well as its implemented interfaces. I will first check instantiation of a </w:t>
       </w:r>
-      <w:proofErr w:type="spellStart"/>
       <w:r>
         <w:rPr>
           <w:rFonts w:ascii="Consolas" w:hAnsi="Consolas"/>
         </w:rPr>
         <w:t>SoldierPiece</w:t>
       </w:r>
-      <w:proofErr w:type="spellEnd"/>
       <w:r>
         <w:t xml:space="preserve">, and then check its move methods. </w:t>
       </w:r>
@@ -3434,19 +3314,15 @@
       <w:pPr>
         <w:pStyle w:val="MethodHeader"/>
       </w:pPr>
-      <w:proofErr w:type="spellStart"/>
       <w:r>
         <w:t>SoldierPiece</w:t>
       </w:r>
-      <w:proofErr w:type="spellEnd"/>
       <w:r>
         <w:t>::</w:t>
       </w:r>
-      <w:proofErr w:type="spellStart"/>
       <w:r>
         <w:t>SoldierPiece</w:t>
       </w:r>
-      <w:proofErr w:type="spellEnd"/>
       <w:r>
         <w:t>()</w:t>
       </w:r>
@@ -3526,7 +3402,6 @@
         </w:rPr>
         <w:t xml:space="preserve">The test is grouped under </w:t>
       </w:r>
-      <w:proofErr w:type="spellStart"/>
       <w:r>
         <w:rPr>
           <w:rFonts w:ascii="Consolas" w:hAnsi="Consolas" w:cs="Consolas"/>
@@ -3534,7 +3409,6 @@
         </w:rPr>
         <w:t>testSoldierPiece</w:t>
       </w:r>
-      <w:proofErr w:type="spellEnd"/>
       <w:r>
         <w:rPr>
           <w:rFonts w:ascii="Consolas" w:hAnsi="Consolas" w:cs="Consolas"/>
@@ -3604,19 +3478,15 @@
       <w:pPr>
         <w:pStyle w:val="MethodHeader"/>
       </w:pPr>
-      <w:proofErr w:type="spellStart"/>
       <w:r>
         <w:t>CanSoldierMove</w:t>
       </w:r>
-      <w:proofErr w:type="spellEnd"/>
       <w:r>
         <w:t>::</w:t>
       </w:r>
-      <w:proofErr w:type="spellStart"/>
       <w:r>
         <w:t>isValidSoldierMove</w:t>
       </w:r>
-      <w:proofErr w:type="spellEnd"/>
       <w:r>
         <w:t>()</w:t>
       </w:r>
@@ -3869,7 +3739,6 @@
         </w:rPr>
         <w:t xml:space="preserve">The test is grouped under </w:t>
       </w:r>
-      <w:proofErr w:type="spellStart"/>
       <w:r>
         <w:rPr>
           <w:rFonts w:ascii="Consolas" w:hAnsi="Consolas" w:cs="Consolas"/>
@@ -3891,7 +3760,6 @@
         </w:rPr>
         <w:t>ove</w:t>
       </w:r>
-      <w:proofErr w:type="spellEnd"/>
       <w:r>
         <w:rPr>
           <w:rFonts w:ascii="Consolas" w:hAnsi="Consolas" w:cs="Consolas"/>
@@ -3967,7 +3835,6 @@
           <w:szCs w:val="40"/>
         </w:rPr>
       </w:pPr>
-      <w:proofErr w:type="spellStart"/>
       <w:r>
         <w:rPr>
           <w:rFonts w:ascii="Consolas" w:hAnsi="Consolas" w:cs="Consolas"/>
@@ -3976,7 +3843,6 @@
         </w:rPr>
         <w:t>CannonPiece</w:t>
       </w:r>
-      <w:proofErr w:type="spellEnd"/>
       <w:r>
         <w:rPr>
           <w:sz w:val="40"/>
@@ -3991,7 +3857,6 @@
         </w:rPr>
         <w:t xml:space="preserve">and </w:t>
       </w:r>
-      <w:proofErr w:type="spellStart"/>
       <w:r>
         <w:rPr>
           <w:rFonts w:ascii="Consolas" w:hAnsi="Consolas" w:cs="Consolas"/>
@@ -4000,7 +3865,6 @@
         </w:rPr>
         <w:t>CanCannonMove</w:t>
       </w:r>
-      <w:proofErr w:type="spellEnd"/>
     </w:p>
     <w:p>
       <w:pPr>
@@ -4024,32 +3888,27 @@
       <w:r>
         <w:t xml:space="preserve">This will cover all methods in the </w:t>
       </w:r>
-      <w:proofErr w:type="spellStart"/>
       <w:r>
         <w:rPr>
           <w:rFonts w:ascii="Consolas" w:hAnsi="Consolas"/>
         </w:rPr>
         <w:t>CannonPiece</w:t>
       </w:r>
-      <w:proofErr w:type="spellEnd"/>
       <w:r>
         <w:t xml:space="preserve"> class as well as its implemented interfaces. I will first check instantiation of a </w:t>
       </w:r>
-      <w:proofErr w:type="spellStart"/>
       <w:r>
         <w:rPr>
           <w:rFonts w:ascii="Consolas" w:hAnsi="Consolas"/>
         </w:rPr>
         <w:t>CannonPiece</w:t>
       </w:r>
-      <w:proofErr w:type="spellEnd"/>
       <w:r>
         <w:t xml:space="preserve">, and then check its move methods. </w:t>
       </w:r>
       <w:r>
         <w:t xml:space="preserve">I will not be covering the </w:t>
       </w:r>
-      <w:proofErr w:type="spellStart"/>
       <w:r>
         <w:rPr>
           <w:rFonts w:ascii="Consolas" w:hAnsi="Consolas"/>
@@ -4057,19 +3916,7 @@
         <w:t>CannonPiece</w:t>
       </w:r>
       <w:r>
-        <w:t>’s</w:t>
-      </w:r>
-      <w:proofErr w:type="spellEnd"/>
-      <w:r>
-        <w:t xml:space="preserve"> non-capture move because these are analogous to a </w:t>
-      </w:r>
-      <w:proofErr w:type="spellStart"/>
-      <w:r>
-        <w:t>RookPiece’s</w:t>
-      </w:r>
-      <w:proofErr w:type="spellEnd"/>
-      <w:r>
-        <w:t xml:space="preserve"> straight moves, which have been covered in Project 3.</w:t>
+        <w:t>’s non-capture move because these are analogous to a RookPiece’s straight moves, which have been covered in Project 3.</w:t>
       </w:r>
     </w:p>
     <w:p>
@@ -4085,19 +3932,15 @@
       <w:pPr>
         <w:pStyle w:val="MethodHeader"/>
       </w:pPr>
-      <w:proofErr w:type="spellStart"/>
       <w:r>
         <w:t>CannonPiece</w:t>
       </w:r>
-      <w:proofErr w:type="spellEnd"/>
       <w:r>
         <w:t>::</w:t>
       </w:r>
-      <w:proofErr w:type="spellStart"/>
       <w:r>
         <w:t>CannonPiece</w:t>
       </w:r>
-      <w:proofErr w:type="spellEnd"/>
       <w:r>
         <w:t>()</w:t>
       </w:r>
@@ -4177,7 +4020,6 @@
         </w:rPr>
         <w:t xml:space="preserve">The test is grouped under </w:t>
       </w:r>
-      <w:proofErr w:type="spellStart"/>
       <w:r>
         <w:rPr>
           <w:rFonts w:ascii="Consolas" w:hAnsi="Consolas" w:cs="Consolas"/>
@@ -4199,7 +4041,6 @@
         </w:rPr>
         <w:t>Piece</w:t>
       </w:r>
-      <w:proofErr w:type="spellEnd"/>
       <w:r>
         <w:rPr>
           <w:rFonts w:ascii="Consolas" w:hAnsi="Consolas" w:cs="Consolas"/>
@@ -4269,20 +4110,16 @@
       <w:pPr>
         <w:pStyle w:val="MethodHeader"/>
       </w:pPr>
-      <w:proofErr w:type="spellStart"/>
       <w:r>
         <w:lastRenderedPageBreak/>
         <w:t>CanCannonMove</w:t>
       </w:r>
-      <w:proofErr w:type="spellEnd"/>
       <w:r>
         <w:t>::</w:t>
       </w:r>
-      <w:proofErr w:type="spellStart"/>
       <w:r>
         <w:t>isValidCannonMove</w:t>
       </w:r>
-      <w:proofErr w:type="spellEnd"/>
       <w:r>
         <w:t>()</w:t>
       </w:r>
@@ -4471,7 +4308,6 @@
         </w:rPr>
         <w:t xml:space="preserve">The test is grouped under </w:t>
       </w:r>
-      <w:proofErr w:type="spellStart"/>
       <w:r>
         <w:rPr>
           <w:rFonts w:ascii="Consolas" w:hAnsi="Consolas" w:cs="Consolas"/>
@@ -4479,7 +4315,6 @@
         </w:rPr>
         <w:t>testCannonMove</w:t>
       </w:r>
-      <w:proofErr w:type="spellEnd"/>
       <w:r>
         <w:rPr>
           <w:rFonts w:ascii="Consolas" w:hAnsi="Consolas" w:cs="Consolas"/>
@@ -4555,7 +4390,6 @@
           <w:szCs w:val="40"/>
         </w:rPr>
       </w:pPr>
-      <w:proofErr w:type="spellStart"/>
       <w:r>
         <w:rPr>
           <w:rFonts w:ascii="Consolas" w:hAnsi="Consolas" w:cs="Consolas"/>
@@ -4564,7 +4398,6 @@
         </w:rPr>
         <w:t>HorsePiece</w:t>
       </w:r>
-      <w:proofErr w:type="spellEnd"/>
       <w:r>
         <w:rPr>
           <w:sz w:val="40"/>
@@ -4579,7 +4412,6 @@
         </w:rPr>
         <w:t xml:space="preserve">and </w:t>
       </w:r>
-      <w:proofErr w:type="spellStart"/>
       <w:r>
         <w:rPr>
           <w:rFonts w:ascii="Consolas" w:hAnsi="Consolas" w:cs="Consolas"/>
@@ -4596,7 +4428,6 @@
         </w:rPr>
         <w:t>Move</w:t>
       </w:r>
-      <w:proofErr w:type="spellEnd"/>
     </w:p>
     <w:p>
       <w:pPr>
@@ -4620,25 +4451,21 @@
       <w:r>
         <w:t xml:space="preserve">This will cover all methods in the </w:t>
       </w:r>
-      <w:proofErr w:type="spellStart"/>
       <w:r>
         <w:rPr>
           <w:rFonts w:ascii="Consolas" w:hAnsi="Consolas"/>
         </w:rPr>
         <w:t>HorsePiece</w:t>
       </w:r>
-      <w:proofErr w:type="spellEnd"/>
       <w:r>
         <w:t xml:space="preserve"> class as well as its implemented interfaces. I will first check instantiation of a </w:t>
       </w:r>
-      <w:proofErr w:type="spellStart"/>
       <w:r>
         <w:rPr>
           <w:rFonts w:ascii="Consolas" w:hAnsi="Consolas"/>
         </w:rPr>
         <w:t>HorsePiece</w:t>
       </w:r>
-      <w:proofErr w:type="spellEnd"/>
       <w:r>
         <w:t xml:space="preserve">, and then check its move methods. </w:t>
       </w:r>
@@ -4655,19 +4482,15 @@
       <w:pPr>
         <w:pStyle w:val="MethodHeader"/>
       </w:pPr>
-      <w:proofErr w:type="spellStart"/>
       <w:r>
         <w:t>HorsePiece</w:t>
       </w:r>
-      <w:proofErr w:type="spellEnd"/>
       <w:r>
         <w:t>::</w:t>
       </w:r>
-      <w:proofErr w:type="spellStart"/>
       <w:r>
         <w:t>HorsePiece</w:t>
       </w:r>
-      <w:proofErr w:type="spellEnd"/>
       <w:r>
         <w:t>()</w:t>
       </w:r>
@@ -4747,7 +4570,6 @@
         </w:rPr>
         <w:t xml:space="preserve">The test is grouped under </w:t>
       </w:r>
-      <w:proofErr w:type="spellStart"/>
       <w:r>
         <w:rPr>
           <w:rFonts w:ascii="Consolas" w:hAnsi="Consolas" w:cs="Consolas"/>
@@ -4755,7 +4577,6 @@
         </w:rPr>
         <w:t>testHorsePiece</w:t>
       </w:r>
-      <w:proofErr w:type="spellEnd"/>
       <w:r>
         <w:rPr>
           <w:rFonts w:ascii="Consolas" w:hAnsi="Consolas" w:cs="Consolas"/>
@@ -4825,22 +4646,18 @@
       <w:pPr>
         <w:pStyle w:val="MethodHeader"/>
       </w:pPr>
-      <w:proofErr w:type="spellStart"/>
       <w:r>
         <w:t>CanHorseMove</w:t>
       </w:r>
-      <w:proofErr w:type="spellEnd"/>
       <w:r>
         <w:t>::</w:t>
       </w:r>
-      <w:proofErr w:type="spellStart"/>
       <w:r>
         <w:t>isValidHorse</w:t>
       </w:r>
       <w:r>
         <w:t>Move</w:t>
       </w:r>
-      <w:proofErr w:type="spellEnd"/>
       <w:r>
         <w:t>()</w:t>
       </w:r>
@@ -5032,7 +4849,6 @@
         </w:rPr>
         <w:t xml:space="preserve">The test is grouped under </w:t>
       </w:r>
-      <w:proofErr w:type="spellStart"/>
       <w:r>
         <w:rPr>
           <w:rFonts w:ascii="Consolas" w:hAnsi="Consolas" w:cs="Consolas"/>
@@ -5040,7 +4856,6 @@
         </w:rPr>
         <w:t>testHorseMove</w:t>
       </w:r>
-      <w:proofErr w:type="spellEnd"/>
       <w:r>
         <w:rPr>
           <w:rFonts w:ascii="Consolas" w:hAnsi="Consolas" w:cs="Consolas"/>
@@ -5173,152 +4988,484 @@
       <w:r>
         <w:t xml:space="preserve">. The methods I will be covering are: </w:t>
       </w:r>
-      <w:proofErr w:type="spellStart"/>
       <w:r>
         <w:rPr>
           <w:rFonts w:ascii="Consolas" w:hAnsi="Consolas"/>
         </w:rPr>
-        <w:t>makeMo</w:t>
+        <w:t>getNumRows</w:t>
+      </w:r>
+      <w:r>
+        <w:t xml:space="preserve">, </w:t>
       </w:r>
       <w:r>
         <w:rPr>
           <w:rFonts w:ascii="Consolas" w:hAnsi="Consolas"/>
         </w:rPr>
-        <w:t>ve</w:t>
-      </w:r>
-      <w:proofErr w:type="spellEnd"/>
+        <w:t>getNumColumns</w:t>
+      </w:r>
       <w:r>
         <w:t xml:space="preserve">, </w:t>
       </w:r>
-      <w:proofErr w:type="spellStart"/>
+      <w:r>
+        <w:t xml:space="preserve">and </w:t>
+      </w:r>
       <w:r>
         <w:rPr>
           <w:rFonts w:ascii="Consolas" w:hAnsi="Consolas"/>
         </w:rPr>
+        <w:t>startGame</w:t>
+      </w:r>
+      <w:r>
+        <w:t xml:space="preserve">. </w:t>
+      </w:r>
+      <w:r>
+        <w:t xml:space="preserve">All other methods are either inherited from </w:t>
+      </w:r>
+      <w:r>
+        <w:rPr>
+          <w:rFonts w:ascii="Consolas" w:hAnsi="Consolas"/>
+        </w:rPr>
+        <w:t>ChessGame</w:t>
+      </w:r>
+      <w:r>
+        <w:t xml:space="preserve"> or are exact replicas of the methods in </w:t>
+      </w:r>
+      <w:r>
+        <w:rPr>
+          <w:rFonts w:ascii="Consolas" w:hAnsi="Consolas"/>
+        </w:rPr>
+        <w:t>EuropeanChess</w:t>
+      </w:r>
+      <w:r>
+        <w:t>.</w:t>
+      </w:r>
+      <w:r>
+        <w:t xml:space="preserve"> I will also not be testing the constructor, because that is also the exact same as </w:t>
+      </w:r>
+      <w:r>
+        <w:rPr>
+          <w:rFonts w:ascii="Consolas" w:hAnsi="Consolas"/>
+        </w:rPr>
+        <w:t>EuropeanChess</w:t>
+      </w:r>
+      <w:r>
+        <w:t>.</w:t>
+      </w:r>
+    </w:p>
+    <w:p>
+      <w:pPr>
+        <w:rPr>
+          <w:rFonts w:cs="Times New Roman"/>
+          <w:szCs w:val="24"/>
+        </w:rPr>
+      </w:pPr>
+    </w:p>
+    <w:p>
+      <w:pPr>
+        <w:pStyle w:val="MethodHeader"/>
+        <w:rPr>
+          <w:rFonts w:ascii="Times New Roman" w:hAnsi="Times New Roman" w:cs="Times New Roman"/>
+          <w:sz w:val="24"/>
+          <w:szCs w:val="24"/>
+        </w:rPr>
+      </w:pPr>
+      <w:r>
+        <w:t>Xiangqi</w:t>
+      </w:r>
+      <w:r>
+        <w:t>::</w:t>
+      </w:r>
+      <w:r>
         <w:t>getNumRows</w:t>
       </w:r>
-      <w:proofErr w:type="spellEnd"/>
-      <w:r>
-        <w:t xml:space="preserve">, </w:t>
-      </w:r>
-      <w:proofErr w:type="spellStart"/>
+      <w:r>
+        <w:t>()</w:t>
+      </w:r>
+      <w:r>
+        <w:rPr>
+          <w:rFonts w:ascii="Times New Roman" w:hAnsi="Times New Roman" w:cs="Times New Roman"/>
+        </w:rPr>
+        <w:t xml:space="preserve"> and </w:t>
+      </w:r>
+      <w:r>
+        <w:t>Xiangqi::</w:t>
+      </w:r>
+      <w:r>
+        <w:t>getNumColumns</w:t>
+      </w:r>
+      <w:r>
+        <w:t>()</w:t>
+      </w:r>
+    </w:p>
+    <w:p>
+      <w:pPr>
+        <w:rPr>
+          <w:rFonts w:cs="Times New Roman"/>
+          <w:szCs w:val="24"/>
+        </w:rPr>
+      </w:pPr>
+      <w:r>
+        <w:rPr>
+          <w:rFonts w:cs="Times New Roman"/>
+          <w:szCs w:val="24"/>
+        </w:rPr>
+        <w:tab/>
+      </w:r>
+      <w:r>
+        <w:rPr>
+          <w:rFonts w:cs="Times New Roman"/>
+          <w:szCs w:val="24"/>
+        </w:rPr>
+        <w:t>For the first test, I</w:t>
+      </w:r>
+      <w:r>
+        <w:rPr>
+          <w:noProof/>
+        </w:rPr>
+        <w:t xml:space="preserve"> </w:t>
+      </w:r>
+      <w:r>
+        <w:rPr>
+          <w:noProof/>
+        </w:rPr>
+        <w:t xml:space="preserve">will test that Xiangqi can return the correct number of rows and the correct number of columns for each </w:t>
+      </w:r>
+      <w:r>
+        <w:rPr>
+          <w:noProof/>
+        </w:rPr>
+        <w:t xml:space="preserve">chess game. </w:t>
+      </w:r>
+      <w:r>
+        <w:rPr>
+          <w:noProof/>
+        </w:rPr>
+        <w:t xml:space="preserve">I will first test the starting side of SOUTH, and then WEST. Since SOUTH and NORTH are the exact same thing, I will only test one of them. </w:t>
+      </w:r>
+    </w:p>
+    <w:p>
+      <w:pPr>
+        <w:ind w:firstLine="720"/>
+        <w:rPr>
+          <w:rFonts w:cs="Times New Roman"/>
+          <w:szCs w:val="24"/>
+        </w:rPr>
+      </w:pPr>
+      <w:r>
+        <w:rPr>
+          <w:rFonts w:cs="Times New Roman"/>
+          <w:szCs w:val="24"/>
+        </w:rPr>
+        <w:lastRenderedPageBreak/>
+        <w:t xml:space="preserve">The test is grouped under </w:t>
+      </w:r>
+      <w:r>
+        <w:rPr>
+          <w:rFonts w:ascii="Consolas" w:hAnsi="Consolas" w:cs="Consolas"/>
+          <w:szCs w:val="24"/>
+        </w:rPr>
+        <w:t>testXiangqi</w:t>
+      </w:r>
+      <w:r>
+        <w:rPr>
+          <w:rFonts w:ascii="Consolas" w:hAnsi="Consolas" w:cs="Consolas"/>
+          <w:szCs w:val="24"/>
+        </w:rPr>
+        <w:t>Dimensions</w:t>
+      </w:r>
+      <w:r>
+        <w:rPr>
+          <w:rFonts w:ascii="Consolas" w:hAnsi="Consolas" w:cs="Consolas"/>
+          <w:szCs w:val="24"/>
+        </w:rPr>
+        <w:t xml:space="preserve">() </w:t>
+      </w:r>
+      <w:r>
+        <w:rPr>
+          <w:rFonts w:cs="Times New Roman"/>
+          <w:szCs w:val="24"/>
+        </w:rPr>
+        <w:t xml:space="preserve">in </w:t>
+      </w:r>
+      <w:r>
+        <w:rPr>
+          <w:rFonts w:ascii="Consolas" w:hAnsi="Consolas" w:cs="Consolas"/>
+          <w:szCs w:val="24"/>
+        </w:rPr>
+        <w:t>XiangqiC</w:t>
+      </w:r>
+      <w:r>
+        <w:rPr>
+          <w:rFonts w:ascii="Consolas" w:hAnsi="Consolas" w:cs="Consolas"/>
+          <w:szCs w:val="24"/>
+        </w:rPr>
+        <w:t>hessTester.java::</w:t>
+      </w:r>
+      <w:r>
+        <w:rPr>
+          <w:rFonts w:ascii="Consolas" w:hAnsi="Consolas" w:cs="Consolas"/>
+          <w:szCs w:val="24"/>
+        </w:rPr>
+        <w:t>889</w:t>
+      </w:r>
+      <w:r>
+        <w:rPr>
+          <w:rFonts w:ascii="Consolas" w:hAnsi="Consolas" w:cs="Consolas"/>
+          <w:szCs w:val="24"/>
+        </w:rPr>
+        <w:t>-</w:t>
+      </w:r>
+      <w:r>
+        <w:rPr>
+          <w:rFonts w:ascii="Consolas" w:hAnsi="Consolas" w:cs="Consolas"/>
+          <w:szCs w:val="24"/>
+        </w:rPr>
+        <w:t>902</w:t>
+      </w:r>
+      <w:r>
+        <w:rPr>
+          <w:rFonts w:cs="Times New Roman"/>
+          <w:szCs w:val="24"/>
+        </w:rPr>
+        <w:t>. The test passed successfully.</w:t>
+      </w:r>
+    </w:p>
+    <w:p>
+      <w:pPr>
+        <w:ind w:firstLine="720"/>
+        <w:rPr>
+          <w:rFonts w:cs="Times New Roman"/>
+          <w:szCs w:val="24"/>
+        </w:rPr>
+      </w:pPr>
+    </w:p>
+    <w:p>
+      <w:pPr>
+        <w:pStyle w:val="MethodHeader"/>
+        <w:rPr>
+          <w:rFonts w:ascii="Times New Roman" w:hAnsi="Times New Roman" w:cs="Times New Roman"/>
+          <w:sz w:val="24"/>
+          <w:szCs w:val="24"/>
+        </w:rPr>
+      </w:pPr>
+      <w:r>
+        <w:t>Xiangqi::getNumRows()</w:t>
+      </w:r>
+      <w:r>
+        <w:rPr>
+          <w:rFonts w:ascii="Times New Roman" w:hAnsi="Times New Roman" w:cs="Times New Roman"/>
+        </w:rPr>
+        <w:t xml:space="preserve"> and </w:t>
+      </w:r>
+      <w:r>
+        <w:t>Xiangqi::getNumColumns()</w:t>
+      </w:r>
+    </w:p>
+    <w:p>
+      <w:pPr>
+        <w:rPr>
+          <w:rFonts w:cs="Times New Roman"/>
+          <w:szCs w:val="24"/>
+        </w:rPr>
+      </w:pPr>
+      <w:r>
+        <w:rPr>
+          <w:rFonts w:cs="Times New Roman"/>
+          <w:szCs w:val="24"/>
+        </w:rPr>
+        <w:tab/>
+      </w:r>
+      <w:r>
+        <w:rPr>
+          <w:rFonts w:cs="Times New Roman"/>
+          <w:szCs w:val="24"/>
+        </w:rPr>
+        <w:t>For the first test, I</w:t>
+      </w:r>
+      <w:r>
+        <w:rPr>
+          <w:noProof/>
+        </w:rPr>
+        <w:t xml:space="preserve"> </w:t>
+      </w:r>
+      <w:r>
+        <w:rPr>
+          <w:noProof/>
+        </w:rPr>
+        <w:t xml:space="preserve">will test that </w:t>
+      </w:r>
       <w:r>
         <w:rPr>
           <w:rFonts w:ascii="Consolas" w:hAnsi="Consolas"/>
-        </w:rPr>
-        <w:t>getNumColumns</w:t>
-      </w:r>
-      <w:proofErr w:type="spellEnd"/>
-      <w:r>
-        <w:t xml:space="preserve">, </w:t>
-      </w:r>
-      <w:r>
-        <w:t xml:space="preserve">and </w:t>
-      </w:r>
-      <w:proofErr w:type="spellStart"/>
+          <w:noProof/>
+        </w:rPr>
+        <w:t>Xiangqi</w:t>
+      </w:r>
+      <w:r>
+        <w:rPr>
+          <w:noProof/>
+        </w:rPr>
+        <w:t xml:space="preserve"> can return the correct number of rows and the correct number of columns for each chess game. I will first test the starting side of SOUTH, and then WEST. Since SOUTH and NORTH are the exact same thing, I will only test one of them. </w:t>
+      </w:r>
+    </w:p>
+    <w:p>
+      <w:pPr>
+        <w:ind w:firstLine="720"/>
+        <w:rPr>
+          <w:rFonts w:cs="Times New Roman"/>
+          <w:szCs w:val="24"/>
+        </w:rPr>
+      </w:pPr>
+      <w:r>
+        <w:rPr>
+          <w:rFonts w:cs="Times New Roman"/>
+          <w:szCs w:val="24"/>
+        </w:rPr>
+        <w:t xml:space="preserve">The test is grouped under </w:t>
+      </w:r>
+      <w:r>
+        <w:rPr>
+          <w:rFonts w:ascii="Consolas" w:hAnsi="Consolas" w:cs="Consolas"/>
+          <w:szCs w:val="24"/>
+        </w:rPr>
+        <w:t>testXiangqiDimensions</w:t>
+      </w:r>
+      <w:r>
+        <w:rPr>
+          <w:rFonts w:ascii="Consolas" w:hAnsi="Consolas" w:cs="Consolas"/>
+          <w:szCs w:val="24"/>
+        </w:rPr>
+        <w:t xml:space="preserve">() </w:t>
+      </w:r>
+      <w:r>
+        <w:rPr>
+          <w:rFonts w:cs="Times New Roman"/>
+          <w:szCs w:val="24"/>
+        </w:rPr>
+        <w:t xml:space="preserve">in </w:t>
+      </w:r>
+      <w:r>
+        <w:rPr>
+          <w:rFonts w:ascii="Consolas" w:hAnsi="Consolas" w:cs="Consolas"/>
+          <w:szCs w:val="24"/>
+        </w:rPr>
+        <w:t>XiangqiC</w:t>
+      </w:r>
+      <w:r>
+        <w:rPr>
+          <w:rFonts w:ascii="Consolas" w:hAnsi="Consolas" w:cs="Consolas"/>
+          <w:szCs w:val="24"/>
+        </w:rPr>
+        <w:t>hessTester.java::</w:t>
+      </w:r>
+      <w:r>
+        <w:rPr>
+          <w:rFonts w:ascii="Consolas" w:hAnsi="Consolas" w:cs="Consolas"/>
+          <w:szCs w:val="24"/>
+        </w:rPr>
+        <w:t>889-902</w:t>
+      </w:r>
+      <w:r>
+        <w:rPr>
+          <w:rFonts w:cs="Times New Roman"/>
+          <w:szCs w:val="24"/>
+        </w:rPr>
+        <w:t>. The test passed successfully.</w:t>
+      </w:r>
+    </w:p>
+    <w:p>
+      <w:pPr>
+        <w:ind w:firstLine="720"/>
+        <w:rPr>
+          <w:rFonts w:cs="Times New Roman"/>
+          <w:szCs w:val="24"/>
+        </w:rPr>
+      </w:pPr>
+    </w:p>
+    <w:p>
+      <w:pPr>
+        <w:pStyle w:val="MethodHeader"/>
+        <w:rPr>
+          <w:rFonts w:ascii="Times New Roman" w:hAnsi="Times New Roman" w:cs="Times New Roman"/>
+          <w:sz w:val="24"/>
+          <w:szCs w:val="24"/>
+        </w:rPr>
+      </w:pPr>
+      <w:r>
+        <w:t>Xiangqi::</w:t>
+      </w:r>
+      <w:r>
+        <w:t>startGame</w:t>
+      </w:r>
+      <w:r>
+        <w:t>()</w:t>
+      </w:r>
+    </w:p>
+    <w:p>
+      <w:pPr>
+        <w:rPr>
+          <w:rFonts w:cs="Times New Roman"/>
+          <w:szCs w:val="24"/>
+        </w:rPr>
+      </w:pPr>
+      <w:r>
+        <w:rPr>
+          <w:rFonts w:cs="Times New Roman"/>
+          <w:szCs w:val="24"/>
+        </w:rPr>
+        <w:tab/>
+      </w:r>
+      <w:r>
+        <w:rPr>
+          <w:rFonts w:cs="Times New Roman"/>
+          <w:szCs w:val="24"/>
+        </w:rPr>
+        <w:t xml:space="preserve">For the </w:t>
+      </w:r>
+      <w:r>
+        <w:rPr>
+          <w:rFonts w:cs="Times New Roman"/>
+          <w:szCs w:val="24"/>
+        </w:rPr>
+        <w:t>second and final</w:t>
+      </w:r>
+      <w:r>
+        <w:rPr>
+          <w:rFonts w:cs="Times New Roman"/>
+          <w:szCs w:val="24"/>
+        </w:rPr>
+        <w:t xml:space="preserve"> test, I</w:t>
+      </w:r>
+      <w:r>
+        <w:rPr>
+          <w:noProof/>
+        </w:rPr>
+        <w:t xml:space="preserve"> </w:t>
+      </w:r>
+      <w:r>
+        <w:rPr>
+          <w:noProof/>
+        </w:rPr>
+        <w:t xml:space="preserve">will test that </w:t>
+      </w:r>
       <w:r>
         <w:rPr>
           <w:rFonts w:ascii="Consolas" w:hAnsi="Consolas"/>
-        </w:rPr>
-        <w:t>startGame</w:t>
-      </w:r>
-      <w:proofErr w:type="spellEnd"/>
-      <w:r>
-        <w:t xml:space="preserve">. </w:t>
-      </w:r>
-      <w:r>
-        <w:t xml:space="preserve">All other methods are either inherited from </w:t>
-      </w:r>
-      <w:proofErr w:type="spellStart"/>
-      <w:r>
-        <w:rPr>
-          <w:rFonts w:ascii="Consolas" w:hAnsi="Consolas"/>
-        </w:rPr>
-        <w:t>ChessGame</w:t>
-      </w:r>
-      <w:proofErr w:type="spellEnd"/>
-      <w:r>
-        <w:t xml:space="preserve"> or are exact replicas of the methods in </w:t>
-      </w:r>
-      <w:proofErr w:type="spellStart"/>
-      <w:r>
-        <w:rPr>
-          <w:rFonts w:ascii="Consolas" w:hAnsi="Consolas"/>
-        </w:rPr>
-        <w:t>EuropeanChess</w:t>
-      </w:r>
-      <w:proofErr w:type="spellEnd"/>
-      <w:r>
-        <w:t>.</w:t>
-      </w:r>
-      <w:r>
-        <w:t xml:space="preserve"> I will also not be testing the constructor, because that is also the exact same as </w:t>
-      </w:r>
-      <w:proofErr w:type="spellStart"/>
-      <w:r>
-        <w:rPr>
-          <w:rFonts w:ascii="Consolas" w:hAnsi="Consolas"/>
-        </w:rPr>
-        <w:t>EuropeanChess</w:t>
-      </w:r>
-      <w:proofErr w:type="spellEnd"/>
-      <w:r>
-        <w:t>.</w:t>
-      </w:r>
-    </w:p>
-    <w:p>
-      <w:pPr>
-        <w:rPr>
-          <w:rFonts w:cs="Times New Roman"/>
-          <w:szCs w:val="24"/>
-        </w:rPr>
-      </w:pPr>
-    </w:p>
-    <w:p>
-      <w:pPr>
-        <w:pStyle w:val="MethodHeader"/>
-      </w:pPr>
-      <w:r>
+          <w:noProof/>
+        </w:rPr>
         <w:t>Xiangqi</w:t>
       </w:r>
       <w:r>
-        <w:t>::</w:t>
-      </w:r>
-      <w:proofErr w:type="spellStart"/>
-      <w:r>
-        <w:t>makeMove</w:t>
-      </w:r>
-      <w:proofErr w:type="spellEnd"/>
-      <w:r>
-        <w:t>()</w:t>
-      </w:r>
-    </w:p>
-    <w:p>
-      <w:pPr>
-        <w:rPr>
-          <w:rFonts w:cs="Times New Roman"/>
-          <w:szCs w:val="24"/>
-        </w:rPr>
-      </w:pPr>
-      <w:r>
-        <w:rPr>
-          <w:rFonts w:cs="Times New Roman"/>
-          <w:szCs w:val="24"/>
-        </w:rPr>
-        <w:tab/>
-      </w:r>
-      <w:r>
-        <w:rPr>
-          <w:rFonts w:cs="Times New Roman"/>
-          <w:szCs w:val="24"/>
-        </w:rPr>
-        <w:t>For the first test, I</w:t>
-      </w:r>
-      <w:r>
-        <w:rPr>
-          <w:noProof/>
-        </w:rPr>
-        <w:t xml:space="preserve"> </w:t>
+        <w:rPr>
+          <w:noProof/>
+        </w:rPr>
+        <w:t xml:space="preserve"> can </w:t>
+      </w:r>
+      <w:r>
+        <w:rPr>
+          <w:noProof/>
+        </w:rPr>
+        <w:t xml:space="preserve">setup the game properly. </w:t>
       </w:r>
     </w:p>
     <w:p>
@@ -5336,15 +5483,20 @@
         </w:rPr>
         <w:t xml:space="preserve">The test is grouped under </w:t>
       </w:r>
-      <w:proofErr w:type="spellStart"/>
-      <w:r>
-        <w:rPr>
-          <w:rFonts w:ascii="Consolas" w:hAnsi="Consolas" w:cs="Consolas"/>
-          <w:szCs w:val="24"/>
-        </w:rPr>
-        <w:t>testMethod</w:t>
-      </w:r>
-      <w:proofErr w:type="spellEnd"/>
+      <w:r>
+        <w:rPr>
+          <w:rFonts w:ascii="Consolas" w:hAnsi="Consolas" w:cs="Consolas"/>
+          <w:szCs w:val="24"/>
+        </w:rPr>
+        <w:t>test</w:t>
+      </w:r>
+      <w:r>
+        <w:rPr>
+          <w:rFonts w:ascii="Consolas" w:hAnsi="Consolas" w:cs="Consolas"/>
+          <w:szCs w:val="24"/>
+        </w:rPr>
+        <w:t>StartGame</w:t>
+      </w:r>
       <w:r>
         <w:rPr>
           <w:rFonts w:ascii="Consolas" w:hAnsi="Consolas" w:cs="Consolas"/>
@@ -5378,7 +5530,21 @@
           <w:rFonts w:ascii="Consolas" w:hAnsi="Consolas" w:cs="Consolas"/>
           <w:szCs w:val="24"/>
         </w:rPr>
-        <w:t>000-000</w:t>
+        <w:t>910</w:t>
+      </w:r>
+      <w:r>
+        <w:rPr>
+          <w:rFonts w:ascii="Consolas" w:hAnsi="Consolas" w:cs="Consolas"/>
+          <w:szCs w:val="24"/>
+        </w:rPr>
+        <w:t>-9</w:t>
+      </w:r>
+      <w:r>
+        <w:rPr>
+          <w:rFonts w:ascii="Consolas" w:hAnsi="Consolas" w:cs="Consolas"/>
+          <w:szCs w:val="24"/>
+        </w:rPr>
+        <w:t>60</w:t>
       </w:r>
       <w:r>
         <w:rPr>
@@ -5406,7 +5572,6 @@
           <w:szCs w:val="40"/>
         </w:rPr>
       </w:pPr>
-      <w:proofErr w:type="spellStart"/>
       <w:r>
         <w:rPr>
           <w:rFonts w:ascii="Consolas" w:hAnsi="Consolas" w:cs="Consolas"/>
@@ -5415,7 +5580,6 @@
         </w:rPr>
         <w:t>XiangqiKingPiece</w:t>
       </w:r>
-      <w:proofErr w:type="spellEnd"/>
       <w:r>
         <w:rPr>
           <w:sz w:val="40"/>
@@ -5423,7 +5587,6 @@
         </w:rPr>
         <w:t xml:space="preserve">, </w:t>
       </w:r>
-      <w:proofErr w:type="spellStart"/>
       <w:r>
         <w:rPr>
           <w:rFonts w:ascii="Consolas" w:hAnsi="Consolas" w:cs="Consolas"/>
@@ -5432,7 +5595,6 @@
         </w:rPr>
         <w:t>CanPalaceMove</w:t>
       </w:r>
-      <w:proofErr w:type="spellEnd"/>
       <w:r>
         <w:rPr>
           <w:sz w:val="40"/>
@@ -5440,7 +5602,6 @@
         </w:rPr>
         <w:t xml:space="preserve">, </w:t>
       </w:r>
-      <w:proofErr w:type="spellStart"/>
       <w:r>
         <w:rPr>
           <w:rFonts w:ascii="Consolas" w:hAnsi="Consolas" w:cs="Consolas"/>
@@ -5449,7 +5610,6 @@
         </w:rPr>
         <w:t>CanFaceKingMove</w:t>
       </w:r>
-      <w:proofErr w:type="spellEnd"/>
       <w:r>
         <w:rPr>
           <w:sz w:val="40"/>
@@ -5457,7 +5617,6 @@
         </w:rPr>
         <w:t xml:space="preserve">, and </w:t>
       </w:r>
-      <w:proofErr w:type="spellStart"/>
       <w:r>
         <w:rPr>
           <w:rFonts w:ascii="Consolas" w:hAnsi="Consolas" w:cs="Consolas"/>
@@ -5466,7 +5625,6 @@
         </w:rPr>
         <w:t>CanSingleStraightMove</w:t>
       </w:r>
-      <w:proofErr w:type="spellEnd"/>
     </w:p>
     <w:p>
       <w:pPr>
@@ -5488,15 +5646,7 @@
       </w:pPr>
       <w:r>
         <w:tab/>
-        <w:t xml:space="preserve">This will cover all methods in the </w:t>
-      </w:r>
-      <w:proofErr w:type="spellStart"/>
-      <w:r>
-        <w:t>XiangqiKingPiece</w:t>
-      </w:r>
-      <w:proofErr w:type="spellEnd"/>
-      <w:r>
-        <w:t xml:space="preserve"> class as well</w:t>
+        <w:t>This will cover all methods in the XiangqiKingPiece class as well</w:t>
       </w:r>
     </w:p>
     <w:p>
@@ -5511,15 +5661,9 @@
       <w:pPr>
         <w:pStyle w:val="MethodHeader"/>
       </w:pPr>
-      <w:proofErr w:type="spellStart"/>
-      <w:r>
-        <w:t>StraightMove</w:t>
-      </w:r>
-      <w:proofErr w:type="spellEnd"/>
-      <w:r>
-        <w:t>::</w:t>
-      </w:r>
-      <w:proofErr w:type="spellStart"/>
+      <w:r>
+        <w:t>StraightMove::</w:t>
+      </w:r>
       <w:r>
         <w:t>checkEmpty</w:t>
       </w:r>
@@ -5529,7 +5673,6 @@
       <w:r>
         <w:t>Move</w:t>
       </w:r>
-      <w:proofErr w:type="spellEnd"/>
       <w:r>
         <w:t>()</w:t>
       </w:r>
@@ -5577,7 +5720,6 @@
         </w:rPr>
         <w:t xml:space="preserve">The test is grouped under </w:t>
       </w:r>
-      <w:proofErr w:type="spellStart"/>
       <w:r>
         <w:rPr>
           <w:rFonts w:ascii="Consolas" w:hAnsi="Consolas" w:cs="Consolas"/>
@@ -5585,7 +5727,6 @@
         </w:rPr>
         <w:t>testMethod</w:t>
       </w:r>
-      <w:proofErr w:type="spellEnd"/>
       <w:r>
         <w:rPr>
           <w:rFonts w:ascii="Consolas" w:hAnsi="Consolas" w:cs="Consolas"/>
@@ -6568,6 +6709,7 @@
   <w:style w:type="character" w:default="1" w:styleId="DefaultParagraphFont">
     <w:name w:val="Default Paragraph Font"/>
     <w:uiPriority w:val="1"/>
+    <w:semiHidden/>
     <w:unhideWhenUsed/>
   </w:style>
   <w:style w:type="table" w:default="1" w:styleId="TableNormal">

</xml_diff>

<commit_message>
finished testing chess board and completed Project 5 Testing Document
</commit_message>
<xml_diff>
--- a/Project 5 Testing Document.docx
+++ b/Project 5 Testing Document.docx
@@ -5088,13 +5088,7 @@
         <w:t xml:space="preserve"> and </w:t>
       </w:r>
       <w:r>
-        <w:t>Xiangqi::</w:t>
-      </w:r>
-      <w:r>
-        <w:t>getNumColumns</w:t>
-      </w:r>
-      <w:r>
-        <w:t>()</w:t>
+        <w:t>Xiangqi::getNumColumns()</w:t>
       </w:r>
     </w:p>
     <w:p>
@@ -5568,6 +5562,7 @@
         <w:spacing w:line="276" w:lineRule="auto"/>
         <w:jc w:val="left"/>
         <w:rPr>
+          <w:rFonts w:cs="Times New Roman"/>
           <w:sz w:val="40"/>
           <w:szCs w:val="40"/>
         </w:rPr>
@@ -5578,14 +5573,15 @@
           <w:sz w:val="40"/>
           <w:szCs w:val="40"/>
         </w:rPr>
-        <w:t>XiangqiKingPiece</w:t>
-      </w:r>
-      <w:r>
-        <w:rPr>
+        <w:t>JavaFXChessBo</w:t>
+      </w:r>
+      <w:r>
+        <w:rPr>
+          <w:rFonts w:ascii="Consolas" w:hAnsi="Consolas" w:cs="Consolas"/>
           <w:sz w:val="40"/>
           <w:szCs w:val="40"/>
         </w:rPr>
-        <w:t xml:space="preserve">, </w:t>
+        <w:t>a</w:t>
       </w:r>
       <w:r>
         <w:rPr>
@@ -5593,10 +5589,11 @@
           <w:sz w:val="40"/>
           <w:szCs w:val="40"/>
         </w:rPr>
-        <w:t>CanPalaceMove</w:t>
-      </w:r>
-      <w:r>
-        <w:rPr>
+        <w:t>rd</w:t>
+      </w:r>
+      <w:r>
+        <w:rPr>
+          <w:rFonts w:cs="Times New Roman"/>
           <w:sz w:val="40"/>
           <w:szCs w:val="40"/>
         </w:rPr>
@@ -5604,26 +5601,43 @@
       </w:r>
       <w:r>
         <w:rPr>
-          <w:rFonts w:ascii="Consolas" w:hAnsi="Consolas" w:cs="Consolas"/>
+          <w:rFonts w:ascii="Consolas" w:hAnsi="Consolas" w:cs="Times New Roman"/>
           <w:sz w:val="40"/>
           <w:szCs w:val="40"/>
         </w:rPr>
-        <w:t>CanFaceKingMove</w:t>
-      </w:r>
-      <w:r>
-        <w:rPr>
+        <w:t>JavaFX</w:t>
+      </w:r>
+      <w:r>
+        <w:rPr>
+          <w:rFonts w:ascii="Consolas" w:hAnsi="Consolas" w:cs="Times New Roman"/>
           <w:sz w:val="40"/>
           <w:szCs w:val="40"/>
         </w:rPr>
-        <w:t xml:space="preserve">, and </w:t>
-      </w:r>
-      <w:r>
-        <w:rPr>
-          <w:rFonts w:ascii="Consolas" w:hAnsi="Consolas" w:cs="Consolas"/>
+        <w:t>EuropeanDisplay</w:t>
+      </w:r>
+      <w:r>
+        <w:rPr>
+          <w:rFonts w:cs="Times New Roman"/>
           <w:sz w:val="40"/>
           <w:szCs w:val="40"/>
         </w:rPr>
-        <w:t>CanSingleStraightMove</w:t>
+        <w:t xml:space="preserve">, </w:t>
+      </w:r>
+      <w:r>
+        <w:rPr>
+          <w:rFonts w:cs="Times New Roman"/>
+          <w:sz w:val="40"/>
+          <w:szCs w:val="40"/>
+        </w:rPr>
+        <w:t xml:space="preserve">and </w:t>
+      </w:r>
+      <w:r>
+        <w:rPr>
+          <w:rFonts w:ascii="Consolas" w:hAnsi="Consolas" w:cs="Times New Roman"/>
+          <w:sz w:val="40"/>
+          <w:szCs w:val="40"/>
+        </w:rPr>
+        <w:t>JavaFXXiangqiDisplay</w:t>
       </w:r>
     </w:p>
     <w:p>
@@ -5646,137 +5660,1040 @@
       </w:pPr>
       <w:r>
         <w:tab/>
-        <w:t>This will cover all methods in the XiangqiKingPiece class as well</w:t>
-      </w:r>
-    </w:p>
-    <w:p>
-      <w:pPr>
-        <w:rPr>
-          <w:rFonts w:cs="Times New Roman"/>
-          <w:szCs w:val="24"/>
-        </w:rPr>
-      </w:pPr>
-    </w:p>
-    <w:p>
-      <w:pPr>
-        <w:pStyle w:val="MethodHeader"/>
-      </w:pPr>
-      <w:r>
-        <w:t>StraightMove::</w:t>
-      </w:r>
-      <w:r>
-        <w:t>checkEmpty</w:t>
-      </w:r>
-      <w:r>
-        <w:t>Straight</w:t>
-      </w:r>
-      <w:r>
-        <w:t>Move</w:t>
-      </w:r>
-      <w:r>
-        <w:t>()</w:t>
-      </w:r>
-    </w:p>
-    <w:p>
-      <w:pPr>
-        <w:rPr>
-          <w:rFonts w:cs="Times New Roman"/>
-          <w:szCs w:val="24"/>
-        </w:rPr>
-      </w:pPr>
-      <w:r>
-        <w:rPr>
-          <w:rFonts w:cs="Times New Roman"/>
-          <w:szCs w:val="24"/>
-        </w:rPr>
+        <w:t xml:space="preserve">This will </w:t>
+      </w:r>
+      <w:r>
+        <w:t xml:space="preserve">be a visual test of </w:t>
+      </w:r>
+      <w:r>
+        <w:rPr>
+          <w:rFonts w:ascii="Consolas" w:hAnsi="Consolas"/>
+        </w:rPr>
+        <w:t>JavaFXChessBoard</w:t>
+      </w:r>
+      <w:r>
+        <w:t xml:space="preserve">. I will </w:t>
+      </w:r>
+      <w:r>
+        <w:t xml:space="preserve">first run it using the </w:t>
+      </w:r>
+      <w:r>
+        <w:t>“</w:t>
+      </w:r>
+      <w:r>
+        <w:t>chess</w:t>
+      </w:r>
+      <w:r>
+        <w:t>”</w:t>
+      </w:r>
+      <w:r>
+        <w:t xml:space="preserve"> parameter, which should yield a correct example of a European chess board. The following image is the initial setup of the board. Note that the squares are being painted alternatively</w:t>
+      </w:r>
+      <w:r>
+        <w:t xml:space="preserve">, which indicates that the </w:t>
+      </w:r>
+      <w:r>
+        <w:rPr>
+          <w:rFonts w:ascii="Consolas" w:hAnsi="Consolas"/>
+        </w:rPr>
+        <w:t>JavaFXEuropeanDisplay</w:t>
+      </w:r>
+      <w:r>
+        <w:t xml:space="preserve"> is working.</w:t>
+      </w:r>
+    </w:p>
+    <w:p>
+      <w:pPr>
+        <w:spacing w:line="276" w:lineRule="auto"/>
+        <w:jc w:val="center"/>
+      </w:pPr>
+      <w:r>
+        <w:rPr>
+          <w:noProof/>
+        </w:rPr>
+        <w:drawing>
+          <wp:inline distT="0" distB="0" distL="0" distR="0" wp14:anchorId="7869CF41" wp14:editId="0432DF8F">
+            <wp:extent cx="2685332" cy="2772547"/>
+            <wp:effectExtent l="0" t="0" r="1270" b="8890"/>
+            <wp:docPr id="2" name="Picture 2"/>
+            <wp:cNvGraphicFramePr>
+              <a:graphicFrameLocks xmlns:a="http://schemas.openxmlformats.org/drawingml/2006/main" noChangeAspect="1"/>
+            </wp:cNvGraphicFramePr>
+            <a:graphic xmlns:a="http://schemas.openxmlformats.org/drawingml/2006/main">
+              <a:graphicData uri="http://schemas.openxmlformats.org/drawingml/2006/picture">
+                <pic:pic xmlns:pic="http://schemas.openxmlformats.org/drawingml/2006/picture">
+                  <pic:nvPicPr>
+                    <pic:cNvPr id="1" name=""/>
+                    <pic:cNvPicPr/>
+                  </pic:nvPicPr>
+                  <pic:blipFill>
+                    <a:blip r:embed="rId16"/>
+                    <a:stretch>
+                      <a:fillRect/>
+                    </a:stretch>
+                  </pic:blipFill>
+                  <pic:spPr>
+                    <a:xfrm>
+                      <a:off x="0" y="0"/>
+                      <a:ext cx="2709073" cy="2797059"/>
+                    </a:xfrm>
+                    <a:prstGeom prst="rect">
+                      <a:avLst/>
+                    </a:prstGeom>
+                  </pic:spPr>
+                </pic:pic>
+              </a:graphicData>
+            </a:graphic>
+          </wp:inline>
+        </w:drawing>
+      </w:r>
+    </w:p>
+    <w:p>
+      <w:pPr>
+        <w:spacing w:line="276" w:lineRule="auto"/>
+      </w:pPr>
+      <w:r>
+        <w:lastRenderedPageBreak/>
         <w:tab/>
-      </w:r>
-      <w:r>
-        <w:rPr>
-          <w:rFonts w:cs="Times New Roman"/>
-          <w:szCs w:val="24"/>
-        </w:rPr>
-        <w:t>For the first test, I</w:t>
-      </w:r>
-      <w:r>
-        <w:rPr>
-          <w:noProof/>
-        </w:rPr>
+        <w:t xml:space="preserve">Next, if I click on a piece, if it can move, the piece should be highlighted, which is supposed to be blue, based on the parameters in </w:t>
+      </w:r>
+      <w:r>
+        <w:rPr>
+          <w:rFonts w:ascii="Consolas" w:hAnsi="Consolas"/>
+        </w:rPr>
+        <w:t>JavaFXEuropeanDisplay</w:t>
+      </w:r>
+      <w:r>
+        <w:t xml:space="preserve">. </w:t>
+      </w:r>
+      <w:r>
+        <w:t>In addition, all of the possible moves should also be highlighted. This is an additional feature as part of my program. The other side’s pieces cannot be selected and only pieces that can move can be highlighted. Below are images of both sides’ move highlights.</w:t>
+      </w:r>
+    </w:p>
+    <w:p>
+      <w:pPr>
+        <w:spacing w:line="276" w:lineRule="auto"/>
+        <w:jc w:val="center"/>
+      </w:pPr>
+      <w:r>
+        <w:rPr>
+          <w:noProof/>
+        </w:rPr>
+        <w:drawing>
+          <wp:inline distT="0" distB="0" distL="0" distR="0" wp14:anchorId="52A92A62" wp14:editId="565EB122">
+            <wp:extent cx="2656908" cy="2743200"/>
+            <wp:effectExtent l="0" t="0" r="0" b="0"/>
+            <wp:docPr id="5" name="Picture 5"/>
+            <wp:cNvGraphicFramePr>
+              <a:graphicFrameLocks xmlns:a="http://schemas.openxmlformats.org/drawingml/2006/main" noChangeAspect="1"/>
+            </wp:cNvGraphicFramePr>
+            <a:graphic xmlns:a="http://schemas.openxmlformats.org/drawingml/2006/main">
+              <a:graphicData uri="http://schemas.openxmlformats.org/drawingml/2006/picture">
+                <pic:pic xmlns:pic="http://schemas.openxmlformats.org/drawingml/2006/picture">
+                  <pic:nvPicPr>
+                    <pic:cNvPr id="1" name=""/>
+                    <pic:cNvPicPr/>
+                  </pic:nvPicPr>
+                  <pic:blipFill>
+                    <a:blip r:embed="rId17"/>
+                    <a:stretch>
+                      <a:fillRect/>
+                    </a:stretch>
+                  </pic:blipFill>
+                  <pic:spPr>
+                    <a:xfrm>
+                      <a:off x="0" y="0"/>
+                      <a:ext cx="2656908" cy="2743200"/>
+                    </a:xfrm>
+                    <a:prstGeom prst="rect">
+                      <a:avLst/>
+                    </a:prstGeom>
+                  </pic:spPr>
+                </pic:pic>
+              </a:graphicData>
+            </a:graphic>
+          </wp:inline>
+        </w:drawing>
+      </w:r>
+      <w:r>
+        <w:rPr>
+          <w:noProof/>
+        </w:rPr>
+        <w:drawing>
+          <wp:inline distT="0" distB="0" distL="0" distR="0" wp14:anchorId="4D52BB80" wp14:editId="632085BF">
+            <wp:extent cx="2656907" cy="2743200"/>
+            <wp:effectExtent l="0" t="0" r="0" b="0"/>
+            <wp:docPr id="6" name="Picture 6"/>
+            <wp:cNvGraphicFramePr>
+              <a:graphicFrameLocks xmlns:a="http://schemas.openxmlformats.org/drawingml/2006/main" noChangeAspect="1"/>
+            </wp:cNvGraphicFramePr>
+            <a:graphic xmlns:a="http://schemas.openxmlformats.org/drawingml/2006/main">
+              <a:graphicData uri="http://schemas.openxmlformats.org/drawingml/2006/picture">
+                <pic:pic xmlns:pic="http://schemas.openxmlformats.org/drawingml/2006/picture">
+                  <pic:nvPicPr>
+                    <pic:cNvPr id="1" name=""/>
+                    <pic:cNvPicPr/>
+                  </pic:nvPicPr>
+                  <pic:blipFill>
+                    <a:blip r:embed="rId18"/>
+                    <a:stretch>
+                      <a:fillRect/>
+                    </a:stretch>
+                  </pic:blipFill>
+                  <pic:spPr>
+                    <a:xfrm>
+                      <a:off x="0" y="0"/>
+                      <a:ext cx="2656907" cy="2743200"/>
+                    </a:xfrm>
+                    <a:prstGeom prst="rect">
+                      <a:avLst/>
+                    </a:prstGeom>
+                  </pic:spPr>
+                </pic:pic>
+              </a:graphicData>
+            </a:graphic>
+          </wp:inline>
+        </w:drawing>
+      </w:r>
+    </w:p>
+    <w:p>
+      <w:pPr>
+        <w:spacing w:line="276" w:lineRule="auto"/>
+      </w:pPr>
+      <w:r>
+        <w:tab/>
+      </w:r>
+      <w:r>
+        <w:t xml:space="preserve">The above also shows how non-capture moves work. The piece is moved from its previous location to its new location. The piece is not left behind. </w:t>
+      </w:r>
+      <w:r>
+        <w:t xml:space="preserve">Here are some examples of some special moves, like castling and </w:t>
+      </w:r>
+      <w:r>
+        <w:t>en passant, as well as some moves that are restricted because executing that move would result the king being placed in check:</w:t>
+      </w:r>
+      <w:r>
         <w:t xml:space="preserve"> </w:t>
       </w:r>
     </w:p>
     <w:p>
       <w:pPr>
+        <w:spacing w:line="276" w:lineRule="auto"/>
+        <w:jc w:val="center"/>
+      </w:pPr>
+      <w:r>
+        <w:rPr>
+          <w:noProof/>
+        </w:rPr>
+        <w:drawing>
+          <wp:inline distT="0" distB="0" distL="0" distR="0" wp14:anchorId="0B9A6BFE" wp14:editId="3787D057">
+            <wp:extent cx="2656907" cy="2743200"/>
+            <wp:effectExtent l="0" t="0" r="0" b="0"/>
+            <wp:docPr id="7" name="Picture 7"/>
+            <wp:cNvGraphicFramePr>
+              <a:graphicFrameLocks xmlns:a="http://schemas.openxmlformats.org/drawingml/2006/main" noChangeAspect="1"/>
+            </wp:cNvGraphicFramePr>
+            <a:graphic xmlns:a="http://schemas.openxmlformats.org/drawingml/2006/main">
+              <a:graphicData uri="http://schemas.openxmlformats.org/drawingml/2006/picture">
+                <pic:pic xmlns:pic="http://schemas.openxmlformats.org/drawingml/2006/picture">
+                  <pic:nvPicPr>
+                    <pic:cNvPr id="1" name=""/>
+                    <pic:cNvPicPr/>
+                  </pic:nvPicPr>
+                  <pic:blipFill>
+                    <a:blip r:embed="rId19"/>
+                    <a:stretch>
+                      <a:fillRect/>
+                    </a:stretch>
+                  </pic:blipFill>
+                  <pic:spPr>
+                    <a:xfrm>
+                      <a:off x="0" y="0"/>
+                      <a:ext cx="2656907" cy="2743200"/>
+                    </a:xfrm>
+                    <a:prstGeom prst="rect">
+                      <a:avLst/>
+                    </a:prstGeom>
+                  </pic:spPr>
+                </pic:pic>
+              </a:graphicData>
+            </a:graphic>
+          </wp:inline>
+        </w:drawing>
+      </w:r>
+      <w:r>
+        <w:rPr>
+          <w:noProof/>
+        </w:rPr>
+        <w:drawing>
+          <wp:inline distT="0" distB="0" distL="0" distR="0" wp14:anchorId="17735D9A" wp14:editId="7930F245">
+            <wp:extent cx="2656907" cy="2743200"/>
+            <wp:effectExtent l="0" t="0" r="0" b="0"/>
+            <wp:docPr id="8" name="Picture 8"/>
+            <wp:cNvGraphicFramePr>
+              <a:graphicFrameLocks xmlns:a="http://schemas.openxmlformats.org/drawingml/2006/main" noChangeAspect="1"/>
+            </wp:cNvGraphicFramePr>
+            <a:graphic xmlns:a="http://schemas.openxmlformats.org/drawingml/2006/main">
+              <a:graphicData uri="http://schemas.openxmlformats.org/drawingml/2006/picture">
+                <pic:pic xmlns:pic="http://schemas.openxmlformats.org/drawingml/2006/picture">
+                  <pic:nvPicPr>
+                    <pic:cNvPr id="1" name=""/>
+                    <pic:cNvPicPr/>
+                  </pic:nvPicPr>
+                  <pic:blipFill>
+                    <a:blip r:embed="rId20"/>
+                    <a:stretch>
+                      <a:fillRect/>
+                    </a:stretch>
+                  </pic:blipFill>
+                  <pic:spPr>
+                    <a:xfrm>
+                      <a:off x="0" y="0"/>
+                      <a:ext cx="2656907" cy="2743200"/>
+                    </a:xfrm>
+                    <a:prstGeom prst="rect">
+                      <a:avLst/>
+                    </a:prstGeom>
+                  </pic:spPr>
+                </pic:pic>
+              </a:graphicData>
+            </a:graphic>
+          </wp:inline>
+        </w:drawing>
+      </w:r>
+    </w:p>
+    <w:p>
+      <w:pPr>
+        <w:spacing w:line="276" w:lineRule="auto"/>
+      </w:pPr>
+      <w:r>
+        <w:tab/>
+        <w:t xml:space="preserve">The above are </w:t>
+      </w:r>
+      <w:r>
+        <w:t>examples of en passant and castle moves.</w:t>
+      </w:r>
+      <w:r>
+        <w:t xml:space="preserve"> The below is an example of when castling maybe restricted:</w:t>
+      </w:r>
+    </w:p>
+    <w:p>
+      <w:pPr>
+        <w:spacing w:line="276" w:lineRule="auto"/>
+        <w:jc w:val="center"/>
+      </w:pPr>
+      <w:r>
+        <w:rPr>
+          <w:noProof/>
+        </w:rPr>
+        <w:lastRenderedPageBreak/>
+        <w:drawing>
+          <wp:inline distT="0" distB="0" distL="0" distR="0" wp14:anchorId="38FE18CD" wp14:editId="7C2CB252">
+            <wp:extent cx="2656907" cy="2743200"/>
+            <wp:effectExtent l="0" t="0" r="0" b="0"/>
+            <wp:docPr id="9" name="Picture 9"/>
+            <wp:cNvGraphicFramePr>
+              <a:graphicFrameLocks xmlns:a="http://schemas.openxmlformats.org/drawingml/2006/main" noChangeAspect="1"/>
+            </wp:cNvGraphicFramePr>
+            <a:graphic xmlns:a="http://schemas.openxmlformats.org/drawingml/2006/main">
+              <a:graphicData uri="http://schemas.openxmlformats.org/drawingml/2006/picture">
+                <pic:pic xmlns:pic="http://schemas.openxmlformats.org/drawingml/2006/picture">
+                  <pic:nvPicPr>
+                    <pic:cNvPr id="1" name=""/>
+                    <pic:cNvPicPr/>
+                  </pic:nvPicPr>
+                  <pic:blipFill>
+                    <a:blip r:embed="rId21"/>
+                    <a:stretch>
+                      <a:fillRect/>
+                    </a:stretch>
+                  </pic:blipFill>
+                  <pic:spPr>
+                    <a:xfrm>
+                      <a:off x="0" y="0"/>
+                      <a:ext cx="2656907" cy="2743200"/>
+                    </a:xfrm>
+                    <a:prstGeom prst="rect">
+                      <a:avLst/>
+                    </a:prstGeom>
+                  </pic:spPr>
+                </pic:pic>
+              </a:graphicData>
+            </a:graphic>
+          </wp:inline>
+        </w:drawing>
+      </w:r>
+    </w:p>
+    <w:p>
+      <w:pPr>
+        <w:spacing w:line="276" w:lineRule="auto"/>
+      </w:pPr>
+      <w:r>
+        <w:tab/>
+        <w:t xml:space="preserve">The castling move is restricted because the </w:t>
+      </w:r>
+      <w:r>
+        <w:t>bishop is threatening one of the squares. Here’s an example of a pin:</w:t>
+      </w:r>
+    </w:p>
+    <w:p>
+      <w:pPr>
+        <w:spacing w:line="276" w:lineRule="auto"/>
+        <w:jc w:val="center"/>
+      </w:pPr>
+      <w:r>
+        <w:rPr>
+          <w:noProof/>
+        </w:rPr>
+        <w:drawing>
+          <wp:inline distT="0" distB="0" distL="0" distR="0" wp14:anchorId="06019DCD" wp14:editId="5E6C975B">
+            <wp:extent cx="2656907" cy="2743200"/>
+            <wp:effectExtent l="0" t="0" r="0" b="0"/>
+            <wp:docPr id="10" name="Picture 10"/>
+            <wp:cNvGraphicFramePr>
+              <a:graphicFrameLocks xmlns:a="http://schemas.openxmlformats.org/drawingml/2006/main" noChangeAspect="1"/>
+            </wp:cNvGraphicFramePr>
+            <a:graphic xmlns:a="http://schemas.openxmlformats.org/drawingml/2006/main">
+              <a:graphicData uri="http://schemas.openxmlformats.org/drawingml/2006/picture">
+                <pic:pic xmlns:pic="http://schemas.openxmlformats.org/drawingml/2006/picture">
+                  <pic:nvPicPr>
+                    <pic:cNvPr id="1" name=""/>
+                    <pic:cNvPicPr/>
+                  </pic:nvPicPr>
+                  <pic:blipFill>
+                    <a:blip r:embed="rId22"/>
+                    <a:stretch>
+                      <a:fillRect/>
+                    </a:stretch>
+                  </pic:blipFill>
+                  <pic:spPr>
+                    <a:xfrm>
+                      <a:off x="0" y="0"/>
+                      <a:ext cx="2656907" cy="2743200"/>
+                    </a:xfrm>
+                    <a:prstGeom prst="rect">
+                      <a:avLst/>
+                    </a:prstGeom>
+                  </pic:spPr>
+                </pic:pic>
+              </a:graphicData>
+            </a:graphic>
+          </wp:inline>
+        </w:drawing>
+      </w:r>
+    </w:p>
+    <w:p>
+      <w:pPr>
+        <w:spacing w:line="276" w:lineRule="auto"/>
         <w:ind w:firstLine="720"/>
-        <w:rPr>
-          <w:rFonts w:cs="Times New Roman"/>
-          <w:szCs w:val="24"/>
-        </w:rPr>
-      </w:pPr>
-      <w:r>
-        <w:rPr>
-          <w:rFonts w:cs="Times New Roman"/>
-          <w:szCs w:val="24"/>
-        </w:rPr>
-        <w:t xml:space="preserve">The test is grouped under </w:t>
-      </w:r>
-      <w:r>
-        <w:rPr>
-          <w:rFonts w:ascii="Consolas" w:hAnsi="Consolas" w:cs="Consolas"/>
-          <w:szCs w:val="24"/>
-        </w:rPr>
-        <w:t>testMethod</w:t>
-      </w:r>
-      <w:r>
-        <w:rPr>
-          <w:rFonts w:ascii="Consolas" w:hAnsi="Consolas" w:cs="Consolas"/>
-          <w:szCs w:val="24"/>
-        </w:rPr>
-        <w:t xml:space="preserve">() </w:t>
-      </w:r>
-      <w:r>
-        <w:rPr>
-          <w:rFonts w:cs="Times New Roman"/>
-          <w:szCs w:val="24"/>
-        </w:rPr>
-        <w:t xml:space="preserve">in </w:t>
-      </w:r>
-      <w:r>
-        <w:rPr>
-          <w:rFonts w:ascii="Consolas" w:hAnsi="Consolas" w:cs="Consolas"/>
-          <w:szCs w:val="24"/>
-        </w:rPr>
-        <w:t>XiangqiC</w:t>
-      </w:r>
-      <w:r>
-        <w:rPr>
-          <w:rFonts w:ascii="Consolas" w:hAnsi="Consolas" w:cs="Consolas"/>
-          <w:szCs w:val="24"/>
-        </w:rPr>
-        <w:t>hessTester.java::</w:t>
-      </w:r>
-      <w:r>
-        <w:rPr>
-          <w:rFonts w:ascii="Consolas" w:hAnsi="Consolas" w:cs="Consolas"/>
-          <w:szCs w:val="24"/>
-        </w:rPr>
-        <w:t>000-000</w:t>
-      </w:r>
-      <w:r>
-        <w:rPr>
-          <w:rFonts w:cs="Times New Roman"/>
-          <w:szCs w:val="24"/>
-        </w:rPr>
-        <w:t>. The test passed successfully.</w:t>
-      </w:r>
-    </w:p>
-    <w:p>
-      <w:pPr>
-        <w:rPr>
-          <w:rFonts w:cs="Times New Roman"/>
-          <w:szCs w:val="24"/>
-        </w:rPr>
-      </w:pPr>
+      </w:pPr>
+      <w:r>
+        <w:t>The knight is restricted from moving because if it were to move, the king would be in check.</w:t>
+      </w:r>
+      <w:r>
+        <w:t xml:space="preserve"> In addition to testing for checks and making sure some moves aren’t allowed as well as making sure castle moves are done correctly, the </w:t>
+      </w:r>
+      <w:r>
+        <w:rPr>
+          <w:rFonts w:ascii="Consolas" w:hAnsi="Consolas"/>
+        </w:rPr>
+        <w:t>JavaFXChessBoard</w:t>
+      </w:r>
+      <w:r>
+        <w:t xml:space="preserve"> in conjunction with the </w:t>
+      </w:r>
+      <w:r>
+        <w:rPr>
+          <w:rFonts w:ascii="Consolas" w:hAnsi="Consolas"/>
+        </w:rPr>
+        <w:t>JavaFXEuropeanChessDisplay</w:t>
+      </w:r>
+      <w:r>
+        <w:t xml:space="preserve"> also highlights the king if it is in check. Here is an example:</w:t>
+      </w:r>
+    </w:p>
+    <w:p>
+      <w:pPr>
+        <w:spacing w:line="276" w:lineRule="auto"/>
+        <w:ind w:firstLine="720"/>
+        <w:jc w:val="center"/>
+      </w:pPr>
+      <w:r>
+        <w:rPr>
+          <w:noProof/>
+        </w:rPr>
+        <w:lastRenderedPageBreak/>
+        <w:drawing>
+          <wp:inline distT="0" distB="0" distL="0" distR="0" wp14:anchorId="3E117DB1" wp14:editId="47907A08">
+            <wp:extent cx="2656907" cy="2743200"/>
+            <wp:effectExtent l="0" t="0" r="0" b="0"/>
+            <wp:docPr id="12" name="Picture 12"/>
+            <wp:cNvGraphicFramePr>
+              <a:graphicFrameLocks xmlns:a="http://schemas.openxmlformats.org/drawingml/2006/main" noChangeAspect="1"/>
+            </wp:cNvGraphicFramePr>
+            <a:graphic xmlns:a="http://schemas.openxmlformats.org/drawingml/2006/main">
+              <a:graphicData uri="http://schemas.openxmlformats.org/drawingml/2006/picture">
+                <pic:pic xmlns:pic="http://schemas.openxmlformats.org/drawingml/2006/picture">
+                  <pic:nvPicPr>
+                    <pic:cNvPr id="1" name=""/>
+                    <pic:cNvPicPr/>
+                  </pic:nvPicPr>
+                  <pic:blipFill>
+                    <a:blip r:embed="rId23"/>
+                    <a:stretch>
+                      <a:fillRect/>
+                    </a:stretch>
+                  </pic:blipFill>
+                  <pic:spPr>
+                    <a:xfrm>
+                      <a:off x="0" y="0"/>
+                      <a:ext cx="2656907" cy="2743200"/>
+                    </a:xfrm>
+                    <a:prstGeom prst="rect">
+                      <a:avLst/>
+                    </a:prstGeom>
+                  </pic:spPr>
+                </pic:pic>
+              </a:graphicData>
+            </a:graphic>
+          </wp:inline>
+        </w:drawing>
+      </w:r>
+      <w:r>
+        <w:rPr>
+          <w:noProof/>
+        </w:rPr>
+        <w:drawing>
+          <wp:inline distT="0" distB="0" distL="0" distR="0" wp14:anchorId="45967CA6" wp14:editId="2C2C1E55">
+            <wp:extent cx="2656907" cy="2743200"/>
+            <wp:effectExtent l="0" t="0" r="0" b="0"/>
+            <wp:docPr id="14" name="Picture 14"/>
+            <wp:cNvGraphicFramePr>
+              <a:graphicFrameLocks xmlns:a="http://schemas.openxmlformats.org/drawingml/2006/main" noChangeAspect="1"/>
+            </wp:cNvGraphicFramePr>
+            <a:graphic xmlns:a="http://schemas.openxmlformats.org/drawingml/2006/main">
+              <a:graphicData uri="http://schemas.openxmlformats.org/drawingml/2006/picture">
+                <pic:pic xmlns:pic="http://schemas.openxmlformats.org/drawingml/2006/picture">
+                  <pic:nvPicPr>
+                    <pic:cNvPr id="1" name=""/>
+                    <pic:cNvPicPr/>
+                  </pic:nvPicPr>
+                  <pic:blipFill>
+                    <a:blip r:embed="rId24"/>
+                    <a:stretch>
+                      <a:fillRect/>
+                    </a:stretch>
+                  </pic:blipFill>
+                  <pic:spPr>
+                    <a:xfrm>
+                      <a:off x="0" y="0"/>
+                      <a:ext cx="2656907" cy="2743200"/>
+                    </a:xfrm>
+                    <a:prstGeom prst="rect">
+                      <a:avLst/>
+                    </a:prstGeom>
+                  </pic:spPr>
+                </pic:pic>
+              </a:graphicData>
+            </a:graphic>
+          </wp:inline>
+        </w:drawing>
+      </w:r>
+    </w:p>
+    <w:p>
+      <w:pPr>
+        <w:spacing w:line="276" w:lineRule="auto"/>
+        <w:ind w:firstLine="720"/>
+      </w:pPr>
+      <w:r>
+        <w:t xml:space="preserve">The above are examples of display check done with </w:t>
+      </w:r>
+      <w:r>
+        <w:rPr>
+          <w:rFonts w:ascii="Consolas" w:hAnsi="Consolas"/>
+        </w:rPr>
+        <w:t>JavaFXEuropeanChessDisplay</w:t>
+      </w:r>
+      <w:r>
+        <w:t>.</w:t>
+      </w:r>
+      <w:r>
+        <w:t xml:space="preserve"> Note that if the king is selected, you can still see the check. This was done through multiple layers of </w:t>
+      </w:r>
+      <w:r>
+        <w:rPr>
+          <w:rFonts w:ascii="Consolas" w:hAnsi="Consolas"/>
+        </w:rPr>
+        <w:t>BackgroundFill</w:t>
+      </w:r>
+      <w:r>
+        <w:t>s.</w:t>
+      </w:r>
+    </w:p>
+    <w:p>
+      <w:pPr>
+        <w:spacing w:line="276" w:lineRule="auto"/>
+        <w:ind w:firstLine="720"/>
+      </w:pPr>
+      <w:r>
+        <w:t>Next, I will test pawn promotions.</w:t>
+      </w:r>
+      <w:r>
+        <w:t xml:space="preserve"> The following window displays when you reach the end of the board.</w:t>
+      </w:r>
+    </w:p>
+    <w:p>
+      <w:pPr>
+        <w:spacing w:line="276" w:lineRule="auto"/>
+        <w:ind w:firstLine="720"/>
+        <w:jc w:val="center"/>
+      </w:pPr>
+      <w:r>
+        <w:rPr>
+          <w:noProof/>
+        </w:rPr>
+        <w:drawing>
+          <wp:inline distT="0" distB="0" distL="0" distR="0" wp14:anchorId="66E629EF" wp14:editId="26E3A039">
+            <wp:extent cx="3676650" cy="1171575"/>
+            <wp:effectExtent l="0" t="0" r="0" b="9525"/>
+            <wp:docPr id="15" name="Picture 15"/>
+            <wp:cNvGraphicFramePr>
+              <a:graphicFrameLocks xmlns:a="http://schemas.openxmlformats.org/drawingml/2006/main" noChangeAspect="1"/>
+            </wp:cNvGraphicFramePr>
+            <a:graphic xmlns:a="http://schemas.openxmlformats.org/drawingml/2006/main">
+              <a:graphicData uri="http://schemas.openxmlformats.org/drawingml/2006/picture">
+                <pic:pic xmlns:pic="http://schemas.openxmlformats.org/drawingml/2006/picture">
+                  <pic:nvPicPr>
+                    <pic:cNvPr id="1" name=""/>
+                    <pic:cNvPicPr/>
+                  </pic:nvPicPr>
+                  <pic:blipFill>
+                    <a:blip r:embed="rId25"/>
+                    <a:stretch>
+                      <a:fillRect/>
+                    </a:stretch>
+                  </pic:blipFill>
+                  <pic:spPr>
+                    <a:xfrm>
+                      <a:off x="0" y="0"/>
+                      <a:ext cx="3676650" cy="1171575"/>
+                    </a:xfrm>
+                    <a:prstGeom prst="rect">
+                      <a:avLst/>
+                    </a:prstGeom>
+                  </pic:spPr>
+                </pic:pic>
+              </a:graphicData>
+            </a:graphic>
+          </wp:inline>
+        </w:drawing>
+      </w:r>
+    </w:p>
+    <w:p>
+      <w:pPr>
+        <w:spacing w:line="276" w:lineRule="auto"/>
+        <w:ind w:firstLine="720"/>
+      </w:pPr>
+      <w:r>
+        <w:t xml:space="preserve">Clicking exit (X) buttons should </w:t>
+      </w:r>
+      <w:r>
+        <w:t xml:space="preserve">automatically promote to a queen, which it does, while choosing the piece promotes the pawn to that piece. Note that the squares are also alternatively painted using </w:t>
+      </w:r>
+      <w:r>
+        <w:rPr>
+          <w:rFonts w:ascii="Consolas" w:hAnsi="Consolas"/>
+        </w:rPr>
+        <w:t>JavaFXEuropeanChessDisplay</w:t>
+      </w:r>
+      <w:r>
+        <w:t>. In addition, the below displays for the black pieces:</w:t>
+      </w:r>
+    </w:p>
+    <w:p>
+      <w:pPr>
+        <w:spacing w:line="276" w:lineRule="auto"/>
+        <w:ind w:firstLine="720"/>
+        <w:jc w:val="center"/>
+      </w:pPr>
+      <w:r>
+        <w:rPr>
+          <w:noProof/>
+        </w:rPr>
+        <w:drawing>
+          <wp:inline distT="0" distB="0" distL="0" distR="0" wp14:anchorId="16A9BE1F" wp14:editId="08EF790A">
+            <wp:extent cx="3676650" cy="1171575"/>
+            <wp:effectExtent l="0" t="0" r="0" b="9525"/>
+            <wp:docPr id="16" name="Picture 16"/>
+            <wp:cNvGraphicFramePr>
+              <a:graphicFrameLocks xmlns:a="http://schemas.openxmlformats.org/drawingml/2006/main" noChangeAspect="1"/>
+            </wp:cNvGraphicFramePr>
+            <a:graphic xmlns:a="http://schemas.openxmlformats.org/drawingml/2006/main">
+              <a:graphicData uri="http://schemas.openxmlformats.org/drawingml/2006/picture">
+                <pic:pic xmlns:pic="http://schemas.openxmlformats.org/drawingml/2006/picture">
+                  <pic:nvPicPr>
+                    <pic:cNvPr id="1" name=""/>
+                    <pic:cNvPicPr/>
+                  </pic:nvPicPr>
+                  <pic:blipFill>
+                    <a:blip r:embed="rId26"/>
+                    <a:stretch>
+                      <a:fillRect/>
+                    </a:stretch>
+                  </pic:blipFill>
+                  <pic:spPr>
+                    <a:xfrm>
+                      <a:off x="0" y="0"/>
+                      <a:ext cx="3676650" cy="1171575"/>
+                    </a:xfrm>
+                    <a:prstGeom prst="rect">
+                      <a:avLst/>
+                    </a:prstGeom>
+                  </pic:spPr>
+                </pic:pic>
+              </a:graphicData>
+            </a:graphic>
+          </wp:inline>
+        </w:drawing>
+      </w:r>
+    </w:p>
+    <w:p>
+      <w:pPr>
+        <w:spacing w:line="276" w:lineRule="auto"/>
+        <w:ind w:firstLine="720"/>
+      </w:pPr>
+      <w:r>
+        <w:t>The black pieces are displayed if it’s the black pieces.</w:t>
+      </w:r>
+    </w:p>
+    <w:p>
+      <w:pPr>
+        <w:spacing w:line="276" w:lineRule="auto"/>
+        <w:ind w:firstLine="720"/>
+      </w:pPr>
+      <w:r>
+        <w:t xml:space="preserve">The final thing to test is the </w:t>
+      </w:r>
+      <w:r>
+        <w:t xml:space="preserve">termination sequences. In the event of checkmate, stalemate, etc. a dialog box </w:t>
+      </w:r>
+      <w:r>
+        <w:t>should be displayed, and then the program should exit. Let’s test this.</w:t>
+      </w:r>
+    </w:p>
+    <w:p>
+      <w:pPr>
+        <w:spacing w:line="276" w:lineRule="auto"/>
+        <w:ind w:firstLine="720"/>
+        <w:jc w:val="center"/>
+      </w:pPr>
+      <w:r>
+        <w:rPr>
+          <w:noProof/>
+        </w:rPr>
+        <w:lastRenderedPageBreak/>
+        <w:drawing>
+          <wp:inline distT="0" distB="0" distL="0" distR="0" wp14:anchorId="37B2B7DC" wp14:editId="5E444245">
+            <wp:extent cx="3543300" cy="1000125"/>
+            <wp:effectExtent l="0" t="0" r="0" b="9525"/>
+            <wp:docPr id="18" name="Picture 18"/>
+            <wp:cNvGraphicFramePr>
+              <a:graphicFrameLocks xmlns:a="http://schemas.openxmlformats.org/drawingml/2006/main" noChangeAspect="1"/>
+            </wp:cNvGraphicFramePr>
+            <a:graphic xmlns:a="http://schemas.openxmlformats.org/drawingml/2006/main">
+              <a:graphicData uri="http://schemas.openxmlformats.org/drawingml/2006/picture">
+                <pic:pic xmlns:pic="http://schemas.openxmlformats.org/drawingml/2006/picture">
+                  <pic:nvPicPr>
+                    <pic:cNvPr id="1" name=""/>
+                    <pic:cNvPicPr/>
+                  </pic:nvPicPr>
+                  <pic:blipFill>
+                    <a:blip r:embed="rId27"/>
+                    <a:stretch>
+                      <a:fillRect/>
+                    </a:stretch>
+                  </pic:blipFill>
+                  <pic:spPr>
+                    <a:xfrm>
+                      <a:off x="0" y="0"/>
+                      <a:ext cx="3543300" cy="1000125"/>
+                    </a:xfrm>
+                    <a:prstGeom prst="rect">
+                      <a:avLst/>
+                    </a:prstGeom>
+                  </pic:spPr>
+                </pic:pic>
+              </a:graphicData>
+            </a:graphic>
+          </wp:inline>
+        </w:drawing>
+      </w:r>
+    </w:p>
+    <w:p>
+      <w:pPr>
+        <w:spacing w:line="276" w:lineRule="auto"/>
+        <w:ind w:firstLine="720"/>
+      </w:pPr>
+      <w:r>
+        <w:t xml:space="preserve">The following is displayed after draw by threefold </w:t>
+      </w:r>
+      <w:r>
+        <w:t>repetition</w:t>
+      </w:r>
+      <w:r>
+        <w:t>, and after clicking “OK” or the X, the program exits.</w:t>
+      </w:r>
+      <w:r>
+        <w:t xml:space="preserve"> Similar messages are displayed for checkmate, stalemate, etc. </w:t>
+      </w:r>
+      <w:r>
+        <w:t>but with different texts accordingly. Those aren’t displayed here because otherwise we would have 10 images in a row.</w:t>
+      </w:r>
+    </w:p>
+    <w:p>
+      <w:pPr>
+        <w:spacing w:line="276" w:lineRule="auto"/>
+        <w:ind w:firstLine="720"/>
+      </w:pPr>
+      <w:r>
+        <w:t xml:space="preserve">The next thing to test is </w:t>
+      </w:r>
+      <w:r>
+        <w:rPr>
+          <w:rFonts w:ascii="Consolas" w:hAnsi="Consolas"/>
+        </w:rPr>
+        <w:t>JavaFXChessBoard</w:t>
+      </w:r>
+      <w:r>
+        <w:t xml:space="preserve"> in conjunction with </w:t>
+      </w:r>
+      <w:r>
+        <w:rPr>
+          <w:rFonts w:ascii="Consolas" w:hAnsi="Consolas"/>
+        </w:rPr>
+        <w:t>JavaFXXiangqiDisplay</w:t>
+      </w:r>
+      <w:r>
+        <w:t xml:space="preserve">. I won’t be as thorough with this as with </w:t>
+      </w:r>
+      <w:r>
+        <w:rPr>
+          <w:rFonts w:ascii="Consolas" w:hAnsi="Consolas"/>
+        </w:rPr>
+        <w:t>JavaFXEuropeanDisplay</w:t>
+      </w:r>
+      <w:r>
+        <w:t xml:space="preserve"> because there are similar processes going on because both displays use the same chessboard class.</w:t>
+      </w:r>
+      <w:r>
+        <w:t xml:space="preserve"> I will run </w:t>
+      </w:r>
+      <w:r>
+        <w:rPr>
+          <w:rFonts w:ascii="Consolas" w:hAnsi="Consolas"/>
+        </w:rPr>
+        <w:t>JavaFXChessBoard</w:t>
+      </w:r>
+      <w:r>
+        <w:t xml:space="preserve"> using the “xiangqi” parameter, and the following board is displayed:</w:t>
+      </w:r>
+    </w:p>
+    <w:p>
+      <w:pPr>
+        <w:spacing w:line="276" w:lineRule="auto"/>
+        <w:ind w:firstLine="720"/>
+        <w:jc w:val="center"/>
+      </w:pPr>
+      <w:r>
+        <w:rPr>
+          <w:noProof/>
+        </w:rPr>
+        <w:drawing>
+          <wp:inline distT="0" distB="0" distL="0" distR="0" wp14:anchorId="0BE800FD" wp14:editId="1AFD8A07">
+            <wp:extent cx="4011429" cy="4572000"/>
+            <wp:effectExtent l="0" t="0" r="8255" b="0"/>
+            <wp:docPr id="19" name="Picture 19"/>
+            <wp:cNvGraphicFramePr>
+              <a:graphicFrameLocks xmlns:a="http://schemas.openxmlformats.org/drawingml/2006/main" noChangeAspect="1"/>
+            </wp:cNvGraphicFramePr>
+            <a:graphic xmlns:a="http://schemas.openxmlformats.org/drawingml/2006/main">
+              <a:graphicData uri="http://schemas.openxmlformats.org/drawingml/2006/picture">
+                <pic:pic xmlns:pic="http://schemas.openxmlformats.org/drawingml/2006/picture">
+                  <pic:nvPicPr>
+                    <pic:cNvPr id="1" name=""/>
+                    <pic:cNvPicPr/>
+                  </pic:nvPicPr>
+                  <pic:blipFill>
+                    <a:blip r:embed="rId28"/>
+                    <a:stretch>
+                      <a:fillRect/>
+                    </a:stretch>
+                  </pic:blipFill>
+                  <pic:spPr>
+                    <a:xfrm>
+                      <a:off x="0" y="0"/>
+                      <a:ext cx="4011429" cy="4572000"/>
+                    </a:xfrm>
+                    <a:prstGeom prst="rect">
+                      <a:avLst/>
+                    </a:prstGeom>
+                  </pic:spPr>
+                </pic:pic>
+              </a:graphicData>
+            </a:graphic>
+          </wp:inline>
+        </w:drawing>
+      </w:r>
+    </w:p>
+    <w:p>
+      <w:pPr>
+        <w:spacing w:line="276" w:lineRule="auto"/>
+        <w:ind w:firstLine="720"/>
+      </w:pPr>
+      <w:r>
+        <w:t xml:space="preserve">The above is the xiangqi chess board. Note that the pieces have icons and are displayed on the </w:t>
+      </w:r>
+      <w:r>
+        <w:rPr>
+          <w:b/>
+          <w:bCs/>
+        </w:rPr>
+        <w:t>intersections</w:t>
+      </w:r>
+      <w:r>
+        <w:t xml:space="preserve"> instead of the squares of the European chess board. This is the difference caused by setting the </w:t>
+      </w:r>
+      <w:r>
+        <w:rPr>
+          <w:rFonts w:ascii="Consolas" w:hAnsi="Consolas"/>
+        </w:rPr>
+        <w:t>BackgroundImage</w:t>
+      </w:r>
+      <w:r>
+        <w:t xml:space="preserve"> of each button to be a portion of the screen based on a SVG </w:t>
+      </w:r>
+      <w:r>
+        <w:lastRenderedPageBreak/>
+        <w:t>graphic that was converted to a PNG for easier use. So technically, what you are looking at is a collection of 9</w:t>
+      </w:r>
+      <w:r>
+        <w:t>0 smaller images pieced together.</w:t>
+      </w:r>
+      <w:r>
+        <w:t xml:space="preserve"> Each button sits at the intersection of these lines.</w:t>
+      </w:r>
+    </w:p>
+    <w:p>
+      <w:pPr>
+        <w:spacing w:line="276" w:lineRule="auto"/>
+        <w:ind w:firstLine="720"/>
+      </w:pPr>
+      <w:r>
+        <w:t>JavaFXXiangqiDisplay operates in a similar way except that the highlight and check displays are slightly different. Instead of highlighting the square, a circle is drawn around the piece: and a red one if the king is in check:</w:t>
+      </w:r>
+    </w:p>
+    <w:p>
+      <w:pPr>
+        <w:spacing w:line="276" w:lineRule="auto"/>
+        <w:ind w:firstLine="720"/>
+      </w:pPr>
+      <w:r>
+        <w:rPr>
+          <w:noProof/>
+        </w:rPr>
+        <w:drawing>
+          <wp:inline distT="0" distB="0" distL="0" distR="0" wp14:anchorId="0A4953B5" wp14:editId="0CEC6586">
+            <wp:extent cx="2406857" cy="2743200"/>
+            <wp:effectExtent l="0" t="0" r="0" b="0"/>
+            <wp:docPr id="29" name="Picture 29"/>
+            <wp:cNvGraphicFramePr>
+              <a:graphicFrameLocks xmlns:a="http://schemas.openxmlformats.org/drawingml/2006/main" noChangeAspect="1"/>
+            </wp:cNvGraphicFramePr>
+            <a:graphic xmlns:a="http://schemas.openxmlformats.org/drawingml/2006/main">
+              <a:graphicData uri="http://schemas.openxmlformats.org/drawingml/2006/picture">
+                <pic:pic xmlns:pic="http://schemas.openxmlformats.org/drawingml/2006/picture">
+                  <pic:nvPicPr>
+                    <pic:cNvPr id="1" name=""/>
+                    <pic:cNvPicPr/>
+                  </pic:nvPicPr>
+                  <pic:blipFill>
+                    <a:blip r:embed="rId29"/>
+                    <a:stretch>
+                      <a:fillRect/>
+                    </a:stretch>
+                  </pic:blipFill>
+                  <pic:spPr>
+                    <a:xfrm>
+                      <a:off x="0" y="0"/>
+                      <a:ext cx="2406857" cy="2743200"/>
+                    </a:xfrm>
+                    <a:prstGeom prst="rect">
+                      <a:avLst/>
+                    </a:prstGeom>
+                  </pic:spPr>
+                </pic:pic>
+              </a:graphicData>
+            </a:graphic>
+          </wp:inline>
+        </w:drawing>
+      </w:r>
+      <w:r>
+        <w:rPr>
+          <w:noProof/>
+        </w:rPr>
+        <w:drawing>
+          <wp:inline distT="0" distB="0" distL="0" distR="0" wp14:anchorId="4BAFB38D" wp14:editId="2E88067C">
+            <wp:extent cx="2406857" cy="2743200"/>
+            <wp:effectExtent l="0" t="0" r="0" b="0"/>
+            <wp:docPr id="25" name="Picture 25"/>
+            <wp:cNvGraphicFramePr>
+              <a:graphicFrameLocks xmlns:a="http://schemas.openxmlformats.org/drawingml/2006/main" noChangeAspect="1"/>
+            </wp:cNvGraphicFramePr>
+            <a:graphic xmlns:a="http://schemas.openxmlformats.org/drawingml/2006/main">
+              <a:graphicData uri="http://schemas.openxmlformats.org/drawingml/2006/picture">
+                <pic:pic xmlns:pic="http://schemas.openxmlformats.org/drawingml/2006/picture">
+                  <pic:nvPicPr>
+                    <pic:cNvPr id="1" name=""/>
+                    <pic:cNvPicPr/>
+                  </pic:nvPicPr>
+                  <pic:blipFill>
+                    <a:blip r:embed="rId30"/>
+                    <a:stretch>
+                      <a:fillRect/>
+                    </a:stretch>
+                  </pic:blipFill>
+                  <pic:spPr>
+                    <a:xfrm>
+                      <a:off x="0" y="0"/>
+                      <a:ext cx="2406857" cy="2743200"/>
+                    </a:xfrm>
+                    <a:prstGeom prst="rect">
+                      <a:avLst/>
+                    </a:prstGeom>
+                  </pic:spPr>
+                </pic:pic>
+              </a:graphicData>
+            </a:graphic>
+          </wp:inline>
+        </w:drawing>
+      </w:r>
+    </w:p>
+    <w:p>
+      <w:pPr>
+        <w:spacing w:line="276" w:lineRule="auto"/>
+      </w:pPr>
+      <w:r>
+        <w:tab/>
+      </w:r>
+      <w:r>
+        <w:t>The rest of the display and chessboard operates the same way as the European chess board. The visual testing has been complete and everything works as intended.</w:t>
+      </w:r>
+      <w:r>
+        <w:t xml:space="preserve"> There is no promotion with Xiangqi so I don’t have to test that.</w:t>
+      </w:r>
+      <w:r>
+        <w:t xml:space="preserve"> This marks the end of this testing report.</w:t>
+      </w:r>
     </w:p>
     <w:sectPr>
       <w:pgSz w:w="12240" w:h="15840" w:code="1"/>

</xml_diff>